<commit_message>
added a reference list
</commit_message>
<xml_diff>
--- a/case/BM134_Assesment_ Report Reveiwed.docx
+++ b/case/BM134_Assesment_ Report Reveiwed.docx
@@ -17,10 +17,7 @@
     </w:p>
     <w:p>
       <w:r>
-        <w:t>The goal</w:t>
-      </w:r>
-      <w:r>
-        <w:t xml:space="preserve"> of this report is to perform an analysis of Microsoft, to identify key strategic issues, to outline a change management plan, to provide recommendations for sustained competitive advantage. It examines PESTEL, macroenvironments, and resource-based frameworks to gain insight into Microsoft's internal and external environments. The macro-environmental analysis indicates that Microsoft must adapt to mobile-centric trends because of political complexities, economic influences, and technological changes. Microsoft has a competitive advantage because of its core competencies, including brand recognition, financial success, product portfolio, technological advancement, and talented human resources. Strategic challenges include obstacles to innovation and resistance to change, which threaten the company's success.</w:t>
+        <w:t>The goal of this report is to perform an analysis of Microsoft, to identify key strategic issues, to outline a change management plan, to provide recommendations for sustained competitive advantage. It examines PESTEL, macroenvironments, and resource-based frameworks to gain insight into Microsoft's internal and external environments. The macro-environmental analysis indicates that Microsoft must adapt to mobile-centric trends because of political complexities, economic influences, and technological changes. Microsoft has a competitive advantage because of its core competencies, including brand recognition, financial success, product portfolio, technological advancement, and talented human resources. Strategic challenges include obstacles to innovation and resistance to change, which threaten the company's success.</w:t>
       </w:r>
     </w:p>
     <w:p>
@@ -1476,10 +1473,7 @@
               <w:spacing w:line="480" w:lineRule="auto"/>
             </w:pPr>
             <w:r>
-              <w:t xml:space="preserve">Fifth Microsoft logo, introduced on August 23, </w:t>
-            </w:r>
-            <w:r>
-              <w:t>2012,</w:t>
+              <w:t>Fifth Microsoft logo, introduced on August 23, 2012,</w:t>
             </w:r>
             <w:r>
               <w:tab/>
@@ -1572,13 +1566,13 @@
         <w:pStyle w:val="Heading1"/>
         <w:jc w:val="center"/>
       </w:pPr>
-      <w:bookmarkStart w:id="6" w:name="_Toc158742353"/>
-      <w:bookmarkStart w:id="7" w:name="_Toc159156423"/>
+      <w:bookmarkStart w:id="6" w:name="_Toc159156423"/>
+      <w:bookmarkStart w:id="7" w:name="_Toc158742353"/>
       <w:r>
         <w:lastRenderedPageBreak/>
         <w:t>INTRODUCTION</w:t>
       </w:r>
-      <w:bookmarkEnd w:id="7"/>
+      <w:bookmarkEnd w:id="6"/>
     </w:p>
     <w:p>
       <w:r>
@@ -1722,7 +1716,7 @@
         <w:lastRenderedPageBreak/>
         <w:t>EXTERNAL ANALYSIS</w:t>
       </w:r>
-      <w:bookmarkEnd w:id="6"/>
+      <w:bookmarkEnd w:id="7"/>
       <w:bookmarkEnd w:id="9"/>
     </w:p>
     <w:p>
@@ -1762,19 +1756,7 @@
         <w:rPr>
           <w:lang w:val="en-US"/>
         </w:rPr>
-        <w:t xml:space="preserve">PESTLE analysis is an important tool, but it has limitations when analyzing companies like Microsoft. A model is proposed by Yüksel to address the need for an integrated approach to PESTLE analysis (Schomaker and Sitter 2020) and (Yüksel 2022). In (Schuetz et al. 2018), a modelling tool should be used to identify opportunities and threats. As a result, the PESTLE framework may not adequately account for the unique challenges and opportunities of the tech industry (Issa et al. 2020). </w:t>
-      </w:r>
-      <w:r>
-        <w:rPr>
-          <w:lang w:val="en-US"/>
-        </w:rPr>
-        <w:t>To</w:t>
-      </w:r>
-      <w:r>
-        <w:rPr>
-          <w:lang w:val="en-US"/>
-        </w:rPr>
-        <w:t xml:space="preserve"> provide a comprehensive analysis of Microsoft's external environment, PESTLE analysis should be complemented by other frameworks and tools.</w:t>
+        <w:t>PESTLE analysis is an important tool, but it has limitations when analyzing companies like Microsoft. A model is proposed by Yüksel to address the need for an integrated approach to PESTLE analysis (Schomaker and Sitter 2020) and (Yüksel 2022). In (Schuetz et al. 2018), a modelling tool should be used to identify opportunities and threats. As a result, the PESTLE framework may not adequately account for the unique challenges and opportunities of the tech industry (Issa et al. 2020). To provide a comprehensive analysis of Microsoft's external environment, PESTLE analysis should be complemented by other frameworks and tools.</w:t>
       </w:r>
     </w:p>
     <w:p>
@@ -2091,8 +2073,11 @@
               <w:spacing w:after="160"/>
             </w:pPr>
             <w:r>
+              <w:t xml:space="preserve">Social (Mobile </w:t>
+            </w:r>
+            <w:r>
               <w:lastRenderedPageBreak/>
-              <w:t>Social (Mobile Adoption)</w:t>
+              <w:t>Adoption)</w:t>
             </w:r>
           </w:p>
         </w:tc>
@@ -2107,7 +2092,12 @@
               <w:spacing w:after="160"/>
             </w:pPr>
             <w:r>
-              <w:t>- Historical dominance in computer adoption</w:t>
+              <w:lastRenderedPageBreak/>
+              <w:t xml:space="preserve">- Historical dominance in computer </w:t>
+            </w:r>
+            <w:r>
+              <w:lastRenderedPageBreak/>
+              <w:t>adoption</w:t>
             </w:r>
           </w:p>
         </w:tc>
@@ -2122,7 +2112,12 @@
               <w:spacing w:after="160"/>
             </w:pPr>
             <w:r>
-              <w:t>- Focus on computers amid the shift to mobile usage</w:t>
+              <w:lastRenderedPageBreak/>
+              <w:t xml:space="preserve">- Focus on computers amid the shift to </w:t>
+            </w:r>
+            <w:r>
+              <w:lastRenderedPageBreak/>
+              <w:t>mobile usage</w:t>
             </w:r>
           </w:p>
         </w:tc>
@@ -2142,6 +2137,7 @@
               <w:spacing w:after="160"/>
             </w:pPr>
             <w:r>
+              <w:lastRenderedPageBreak/>
               <w:t>Technological</w:t>
             </w:r>
           </w:p>
@@ -2426,32 +2422,32 @@
         <w:t xml:space="preserve">their </w:t>
       </w:r>
       <w:r>
-        <w:t xml:space="preserve">competitive positioning. The </w:t>
+        <w:t xml:space="preserve">competitive positioning. The company has invested a lot of resources in research and development of this area. </w:t>
+      </w:r>
+      <w:r>
+        <w:t>Thus,</w:t>
+      </w:r>
+      <w:r>
+        <w:t xml:space="preserve"> its implication </w:t>
+      </w:r>
+      <w:r>
+        <w:t>has been</w:t>
+      </w:r>
+      <w:r>
+        <w:t xml:space="preserve"> profound as it has affected </w:t>
+      </w:r>
+      <w:r>
+        <w:t>their</w:t>
+      </w:r>
+      <w:r>
+        <w:t xml:space="preserve"> operational efficiency and </w:t>
+      </w:r>
+      <w:r>
+        <w:t xml:space="preserve">customer </w:t>
       </w:r>
       <w:r>
         <w:lastRenderedPageBreak/>
-        <w:t xml:space="preserve">company has invested a lot of resources in research and development of this area. </w:t>
-      </w:r>
-      <w:r>
-        <w:t>Thus,</w:t>
-      </w:r>
-      <w:r>
-        <w:t xml:space="preserve"> its implication </w:t>
-      </w:r>
-      <w:r>
-        <w:t>has been</w:t>
-      </w:r>
-      <w:r>
-        <w:t xml:space="preserve"> profound as it has affected </w:t>
-      </w:r>
-      <w:r>
-        <w:t>their</w:t>
-      </w:r>
-      <w:r>
-        <w:t xml:space="preserve"> operational efficiency and </w:t>
-      </w:r>
-      <w:r>
-        <w:t xml:space="preserve">customer experience generally. Also, Microsoft is heavily committed to sustainability which includes carbon neutrality. This commitment has been fueled with a lot of financial and strategic investments which now produces an </w:t>
+        <w:t xml:space="preserve">experience generally. Also, Microsoft is heavily committed to sustainability which includes carbon neutrality. This commitment has been fueled with a lot of financial and strategic investments which now produces an </w:t>
       </w:r>
       <w:r>
         <w:t>overarching implication</w:t>
@@ -2493,13 +2489,7 @@
         <w:t xml:space="preserve">Proactive </w:t>
       </w:r>
       <w:r>
-        <w:t>legal measures and lobbying efforts are essential, they also incur additional costs. Financial resources</w:t>
-      </w:r>
-      <w:r>
-        <w:t xml:space="preserve"> that could be used for research, development, and innovation is diverted when resources are allocated on legal matters.</w:t>
-      </w:r>
-      <w:r>
-        <w:t xml:space="preserve"> Hence, Microsoft must aim to balance their legal defence expenditures with its </w:t>
+        <w:t xml:space="preserve">legal measures and lobbying efforts are essential, they also incur additional costs. Financial resources that could be used for research, development, and innovation is diverted when resources are allocated on legal matters. Hence, Microsoft must aim to balance their legal defence expenditures with its </w:t>
       </w:r>
       <w:r>
         <w:t>long-term</w:t>
@@ -2510,13 +2500,7 @@
     </w:p>
     <w:p>
       <w:r>
-        <w:t xml:space="preserve">The dynamic interplay of political tensions and economic stability significantly influences Microsoft's decision-making and market positioning. Geopolitical conflicts, such as the US-China trade war, </w:t>
-      </w:r>
-      <w:r>
-        <w:t xml:space="preserve">also </w:t>
-      </w:r>
-      <w:r>
-        <w:t xml:space="preserve">disrupt supply chains. Regulatory scrutiny necessitates careful compliance, presenting opportunities for Microsoft to lead in data privacy and antitrust measures, enhancing brand reputation. During economic downturns, the company can pivot to subscription-based models, fostering innovation through strategic R&amp;D investments. Adapting pricing strategies and geographical diversification in response to fluctuating exchange rates can maintain market positioning. Microsoft's resilient response to political and economic challenges lies in strategic agility, emphasizing cloud-based services, and prioritizing data privacy to turn challenges into opportunities. </w:t>
+        <w:t xml:space="preserve">The dynamic interplay of political tensions and economic stability significantly influences Microsoft's decision-making and market positioning. Geopolitical conflicts, such as the US-China trade war, also disrupt supply chains. Regulatory scrutiny necessitates careful compliance, presenting opportunities for Microsoft to lead in data privacy and antitrust measures, enhancing brand reputation. During economic downturns, the company can pivot to subscription-based models, fostering innovation through strategic R&amp;D investments. Adapting pricing strategies and geographical diversification in response to fluctuating exchange rates can maintain market positioning. Microsoft's resilient response to political and economic challenges lies in strategic agility, emphasizing cloud-based services, and prioritizing data privacy to turn challenges into opportunities. </w:t>
       </w:r>
     </w:p>
     <w:p>
@@ -2579,10 +2563,7 @@
     </w:p>
     <w:p>
       <w:r>
-        <w:t xml:space="preserve">Despite being widely used in strategic management, VRIO has been shown to have limitations for accounting for internal Microsoft analysis. (Knott, 2015): It may not adequately address turbulent and uncertain environments because it tends to elicit inward-looking descriptions and overlook resource disadvantages. According to Chatzoglou et al (2018), the VRIO framework may not capture firm-specific factors like manufacturing capabilities and organizational structure. Therefore, it is recommended to complement the VRIO framework with a more comprehensive and context-specific </w:t>
-      </w:r>
-      <w:r>
-        <w:t>approach.</w:t>
+        <w:t>Despite being widely used in strategic management, VRIO has been shown to have limitations for accounting for internal Microsoft analysis. (Knott, 2015): It may not adequately address turbulent and uncertain environments because it tends to elicit inward-looking descriptions and overlook resource disadvantages. According to Chatzoglou et al (2018), the VRIO framework may not capture firm-specific factors like manufacturing capabilities and organizational structure. Therefore, it is recommended to complement the VRIO framework with a more comprehensive and context-specific approach.</w:t>
       </w:r>
     </w:p>
     <w:p>
@@ -2665,10 +2646,7 @@
         <w:t xml:space="preserve"> </w:t>
       </w:r>
       <w:r>
-        <w:t>The Microsoft product portfolio includes Windows OS, Office Software, LinkedIn, and GitHub, making it less dependent on core products. As well as providing multiple income channels, this expansion enhances the company's overall resilience</w:t>
-      </w:r>
-      <w:r>
-        <w:t>.</w:t>
+        <w:t>The Microsoft product portfolio includes Windows OS, Office Software, LinkedIn, and GitHub, making it less dependent on core products. As well as providing multiple income channels, this expansion enhances the company's overall resilience.</w:t>
       </w:r>
     </w:p>
     <w:p>
@@ -3435,7 +3413,6 @@
                 <w:bCs/>
                 <w:szCs w:val="24"/>
               </w:rPr>
-              <w:lastRenderedPageBreak/>
               <w:t>Data and analytics capabilities</w:t>
             </w:r>
           </w:p>
@@ -3565,6 +3542,7 @@
                 <w:bCs/>
                 <w:szCs w:val="24"/>
               </w:rPr>
+              <w:lastRenderedPageBreak/>
               <w:t>Financial resources</w:t>
             </w:r>
           </w:p>
@@ -3711,13 +3689,7 @@
     </w:p>
     <w:p>
       <w:r>
-        <w:t xml:space="preserve">Microsoft’s brand recognition and robust financial position are the major and crucial competencies which fosters their customers loyalty and facilitates strategic investments. With a market capitalization of  </w:t>
-      </w:r>
-      <w:r>
-        <w:t>$1.2 trillion</w:t>
-      </w:r>
-      <w:r>
-        <w:t>, a financial prowess which is a key enabler for their sustained innovation and market resilience. However, the challenge lies in evolving consumer perceptions and the potential erosion of brand trust over time which will poses a threat to Microsoft standing. If there is a negative shift in consumer trust, consumer loyalty will reduce impacting product adoption and sales. To prevent this, maintaining a positive brand image</w:t>
+        <w:t>Microsoft’s brand recognition and robust financial position are the major and crucial competencies which fosters their customers loyalty and facilitates strategic investments. With a market capitalization of  $1.2 trillion, a financial prowess which is a key enabler for their sustained innovation and market resilience. However, the challenge lies in evolving consumer perceptions and the potential erosion of brand trust over time which will poses a threat to Microsoft standing. If there is a negative shift in consumer trust, consumer loyalty will reduce impacting product adoption and sales. To prevent this, maintaining a positive brand image</w:t>
       </w:r>
       <w:r>
         <w:t xml:space="preserve"> is crucial for the company to sustain success and maintain a competitive edge against formidable rivals like Apple and Google.</w:t>
@@ -3725,46 +3697,40 @@
     </w:p>
     <w:p>
       <w:r>
-        <w:t xml:space="preserve">From Windows to LinkedIn and Office, diversification of Product portfolio has contributed to Microsoft competitive advantage, </w:t>
-      </w:r>
-      <w:r>
-        <w:t xml:space="preserve">reducing dependence on </w:t>
+        <w:t xml:space="preserve">From Windows to LinkedIn and Office, diversification of Product portfolio has contributed to Microsoft competitive advantage, reducing dependence on </w:t>
       </w:r>
       <w:r>
         <w:t>a specific product</w:t>
       </w:r>
       <w:r>
-        <w:t xml:space="preserve"> and encouraging innovation</w:t>
-      </w:r>
-      <w:r>
-        <w:t xml:space="preserve"> on a wider perspective. Quantitatively, the </w:t>
-      </w:r>
-      <w:r>
-        <w:t xml:space="preserve">diversity is reflected in the extensive array of products and services the company provides. However, as these increases in their competitive advantage, there is risk of internal competition among Microsoft’s own product and services the company provides. This would lead to inefficient resource allocation and potential conflicts. To address these challenges, streamlining the product offerings might be a good strategic imperative. By </w:t>
+        <w:t xml:space="preserve"> and encouraging innovation on a wider perspective. Quantitatively, the </w:t>
+      </w:r>
+      <w:r>
+        <w:t>diversity is reflected in the extensive array of products and services the company provides. However, as these increases in their competitive advantage, there is risk of internal competition among Microsoft’s own product and services the company provides. This would lead to inefficient resource allocation and potential conflicts. To address these challenges, streamlining the product offerings might be a good strategic imperative. By considering this, a cohesive approach to innovation which will maximize the benefits of diversified product portfolio will be ensured.</w:t>
+      </w:r>
+    </w:p>
+    <w:p>
+      <w:r>
+        <w:t xml:space="preserve">Microsoft has substantial investments in R&amp;D, which are essential for its competitive edge in the tech industry. Over the past years, the company has demonstrated there unwavering commitment to continuous innovation by increasing their R&amp;D expenses. </w:t>
+      </w:r>
+      <w:r>
+        <w:t>However, the challenge lies i</w:t>
+      </w:r>
+      <w:r>
+        <w:t>n the highly dynamic technological landscape</w:t>
+      </w:r>
+      <w:r>
+        <w:t>,</w:t>
+      </w:r>
+      <w:r>
+        <w:t xml:space="preserve"> where competitors are also making substantial investments in R&amp;D to stay at the forefront of the industry</w:t>
+      </w:r>
+      <w:r>
+        <w:t xml:space="preserve">, Hence the most efficient way is to not only innovate but also effectively translate these innovations into user-centric solutions. User experience and </w:t>
       </w:r>
       <w:r>
         <w:lastRenderedPageBreak/>
-        <w:t>considering this, a cohesive approach to innovation which will maximize the benefits of diversified product portfolio will be ensured.</w:t>
-      </w:r>
-    </w:p>
-    <w:p>
-      <w:r>
-        <w:t xml:space="preserve">Microsoft has substantial investments in R&amp;D, which are essential for its competitive edge in the tech industry. Over the past years, the company has demonstrated there unwavering commitment to continuous innovation by increasing their R&amp;D expenses. </w:t>
-      </w:r>
-      <w:r>
-        <w:t>However, the challenge lies i</w:t>
-      </w:r>
-      <w:r>
-        <w:t>n the highly dynamic technological landscape</w:t>
-      </w:r>
-      <w:r>
-        <w:t>,</w:t>
-      </w:r>
-      <w:r>
-        <w:t xml:space="preserve"> where competitors are also making substantial investments in R&amp;D to stay at the forefront of the industry</w:t>
-      </w:r>
-      <w:r>
-        <w:t>, Hence the most efficient way is to not only innovate but also effectively translate these innovations into user-centric solutions. User experience and practical application are paramount to turning technological prowess into a tangible competitive advantage.</w:t>
+        <w:t>practical application are paramount to turning technological prowess into a tangible competitive advantage.</w:t>
       </w:r>
     </w:p>
     <w:p>
@@ -3792,13 +3758,7 @@
     <w:p>
       <w:bookmarkStart w:id="18" w:name="_Toc158742362"/>
       <w:r>
-        <w:t xml:space="preserve">Real options analysis (ROA) and scenario planning (SP) have been integrated to enhance both techniques (Favato and Vecchiato, 2017). Microsoft is particularly suited to use this approach in a rapidly evolving technological environment. Microsoft has been able to identify strategic issues and develop options </w:t>
-      </w:r>
-      <w:r>
-        <w:t>because of</w:t>
-      </w:r>
-      <w:r>
-        <w:t xml:space="preserve"> combining SP-ROA, thus making more dynamic decisions (Khan, 2011). Previous analyses have noted the need for flexible and adaptive strategy approaches.</w:t>
+        <w:t>Real options analysis (ROA) and scenario planning (SP) have been integrated to enhance both techniques (Favato and Vecchiato, 2017). Microsoft is particularly suited to use this approach in a rapidly evolving technological environment. Microsoft has been able to identify strategic issues and develop options because of combining SP-ROA, thus making more dynamic decisions (Khan, 2011). Previous analyses have noted the need for flexible and adaptive strategy approaches.</w:t>
       </w:r>
     </w:p>
     <w:p>
@@ -3808,13 +3768,7 @@
         </w:rPr>
       </w:pPr>
       <w:r>
-        <w:t xml:space="preserve">In forming and analysing Microsoft's strategic choices, SP-ROA framework may be limited by a number of factors. According to Raynor and Leroux (2014), rank-ordering heuristics may overlook the impact of individual projects on the portfolio and ignore technical interdependencies. Kind et al. (2018) </w:t>
-      </w:r>
-      <w:r>
-        <w:t>explains</w:t>
-      </w:r>
-      <w:r>
-        <w:t xml:space="preserve"> how the framework is extremely complex, especially when it comes to identifying and quantifying uncertainty sources and integrating them into scenarios. Al-Hazmi (2020) and Guo et al. (2021) emphasize the importance of a comprehensive conceptual framework and the possibility of errors in strategy evaluation. For valuable insights, SP-ROA should be used carefully and complemented with other analytical tools.</w:t>
+        <w:t>In forming and analysing Microsoft's strategic choices, SP-ROA framework may be limited by a number of factors. According to Raynor and Leroux (2014), rank-ordering heuristics may overlook the impact of individual projects on the portfolio and ignore technical interdependencies. Kind et al. (2018) explains how the framework is extremely complex, especially when it comes to identifying and quantifying uncertainty sources and integrating them into scenarios. Al-Hazmi (2020) and Guo et al. (2021) emphasize the importance of a comprehensive conceptual framework and the possibility of errors in strategy evaluation. For valuable insights, SP-ROA should be used carefully and complemented with other analytical tools.</w:t>
       </w:r>
     </w:p>
     <w:p>
@@ -3830,13 +3784,7 @@
     </w:p>
     <w:p>
       <w:r>
-        <w:t xml:space="preserve">Often, Microsoft succumbs to a "me-too" mentality, replicating competitor moves, to avoid addressing customers' specific needs (Gurel and Tat, 2017). These approaches have led to the abandonment of effective technologies, including MP3 players, cloud-based Office applications, and webcams, in </w:t>
-      </w:r>
-      <w:r>
-        <w:t>favour</w:t>
-      </w:r>
-      <w:r>
-        <w:t xml:space="preserve"> of unnecessary changes</w:t>
+        <w:t>Often, Microsoft succumbs to a "me-too" mentality, replicating competitor moves, to avoid addressing customers' specific needs (Gurel and Tat, 2017). These approaches have led to the abandonment of effective technologies, including MP3 players, cloud-based Office applications, and webcams, in favour of unnecessary changes</w:t>
       </w:r>
       <w:r>
         <w:t xml:space="preserve"> (Microsoft Corporation, 2024)</w:t>
@@ -4024,24 +3972,12 @@
     <w:p>
       <w:bookmarkStart w:id="28" w:name="_Toc158742370"/>
       <w:r>
-        <w:t xml:space="preserve">To meet the evolving expectations of customers, Microsoft must innovate continuously by aligning itself with market trends. By embracing the open-source community and incorporating fresh approaches and initiatives, Microsoft can leverage its external expertise, foster a dynamic </w:t>
-      </w:r>
-      <w:r>
-        <w:t>ecosystem,</w:t>
-      </w:r>
-      <w:r>
-        <w:t xml:space="preserve"> and enhance its market share. In this way, Microsoft can enhance its industry influence not only as a product innovator, but also as a contributor to a broader technological community.</w:t>
-      </w:r>
-    </w:p>
-    <w:p>
-      <w:r>
-        <w:t xml:space="preserve">Based on Gietzmann and Selby's (2021) user-initiated interface design strategy and Quintas' (2023) product-process innovation model, innovative software development can be applied to strategic issues. </w:t>
-      </w:r>
-      <w:r>
-        <w:t>To</w:t>
-      </w:r>
-      <w:r>
-        <w:t xml:space="preserve"> integrate user feedback, product diffusion and process innovation must interact. These strategies are a cohesive way to address challenges associated with product portfolio diversity and facilitate seamless integration.</w:t>
+        <w:t>To meet the evolving expectations of customers, Microsoft must innovate continuously by aligning itself with market trends. By embracing the open-source community and incorporating fresh approaches and initiatives, Microsoft can leverage its external expertise, foster a dynamic ecosystem, and enhance its market share. In this way, Microsoft can enhance its industry influence not only as a product innovator, but also as a contributor to a broader technological community.</w:t>
+      </w:r>
+    </w:p>
+    <w:p>
+      <w:r>
+        <w:t>Based on Gietzmann and Selby's (2021) user-initiated interface design strategy and Quintas' (2023) product-process innovation model, innovative software development can be applied to strategic issues. To integrate user feedback, product diffusion and process innovation must interact. These strategies are a cohesive way to address challenges associated with product portfolio diversity and facilitate seamless integration.</w:t>
       </w:r>
     </w:p>
     <w:p>
@@ -4082,16 +4018,7 @@
         <w:t xml:space="preserve"> an essential strategy. The company's competitive edge is enhanced by these partnerships</w:t>
       </w:r>
       <w:r>
-        <w:t xml:space="preserve"> (</w:t>
-      </w:r>
-      <w:r>
-        <w:t>Abell</w:t>
-      </w:r>
-      <w:r>
-        <w:t xml:space="preserve">, </w:t>
-      </w:r>
-      <w:r>
-        <w:t>2018)</w:t>
+        <w:t xml:space="preserve"> (Abell, 2018)</w:t>
       </w:r>
       <w:r>
         <w:t xml:space="preserve">. If Microsoft fails to form strategic alliances, it could miss opportunities to access </w:t>
@@ -4103,10 +4030,7 @@
         <w:t xml:space="preserve"> and markets quickly, limiting its ability to stay at the forefront of dynamic fields like artificial intelligence and cloud computing. The company may also struggle to diversify its customer base and establish brand recognition in untapped areas without collaborative ventures</w:t>
       </w:r>
       <w:r>
-        <w:t xml:space="preserve"> (</w:t>
-      </w:r>
-      <w:r>
-        <w:t>Knott</w:t>
+        <w:t xml:space="preserve"> (Knott</w:t>
       </w:r>
       <w:r>
         <w:t>,</w:t>
@@ -4390,10 +4314,7 @@
         <w:t>continuous learning and adaptation requires ongoing investments in employee training programs as well as the development of internal AI platforms and governance frameworks</w:t>
       </w:r>
       <w:r>
-        <w:t xml:space="preserve"> (</w:t>
-      </w:r>
-      <w:r>
-        <w:t xml:space="preserve">van de Sande’s </w:t>
+        <w:t xml:space="preserve"> (van de Sande’s </w:t>
       </w:r>
       <w:r>
         <w:rPr>
@@ -4554,34 +4475,19 @@
     </w:p>
     <w:p>
       <w:r>
-        <w:t>Successful</w:t>
-      </w:r>
-      <w:r>
-        <w:t xml:space="preserve"> strategy implementation and overall development require configuration management. By adopting CM best practices and aligning with governance structures</w:t>
+        <w:t>Successful strategy implementation and overall development require configuration management. By adopting CM best practices and aligning with governance structures</w:t>
       </w:r>
       <w:r>
         <w:t xml:space="preserve">. </w:t>
       </w:r>
       <w:r>
-        <w:t>Aiello</w:t>
-      </w:r>
-      <w:r>
-        <w:t xml:space="preserve"> and </w:t>
-      </w:r>
-      <w:r>
-        <w:t>Sachs,</w:t>
-      </w:r>
-      <w:r>
-        <w:t xml:space="preserve"> </w:t>
+        <w:t xml:space="preserve">Aiello and Sachs, </w:t>
       </w:r>
       <w:r>
         <w:t>(</w:t>
       </w:r>
       <w:r>
-        <w:t>2020)</w:t>
-      </w:r>
-      <w:r>
-        <w:t xml:space="preserve"> </w:t>
+        <w:t xml:space="preserve">2020) </w:t>
       </w:r>
       <w:r>
         <w:t xml:space="preserve">emphasize the importance of streamlined software and system development. Microsoft's projects </w:t>
@@ -4637,13 +4543,7 @@
     <w:p>
       <w:bookmarkStart w:id="38" w:name="_Toc158742380"/>
       <w:r>
-        <w:t xml:space="preserve">As part of Microsoft's development roadmap, they need to integrate Change Context and Communication to ensure seamless transitions and success. During organizational transitions, tailored communication facilitates employee buy-in and strengthens relationships (Ströh and Jaatinen, 2022). The failure to pay attention to this, as highlighted by Kitchen and Daly (2022), risks Microsoft's inability to adapt, stakeholder relationships, and inadequate change management, resulting in confusion, resistance, and missed business opportunities. Change Context and Communication can better improve Microsoft’s successful strategy implementation and development rather than merely procedural steps. As discussed by Dirsmith and Covaleski (2023), employee transition is dynamic, flexible, and creative. </w:t>
-      </w:r>
-      <w:r>
-        <w:t xml:space="preserve">Hence, </w:t>
-      </w:r>
-      <w:r>
-        <w:t>Microsoft's strategy implementation requires addressing the context of change and communicating effectively.</w:t>
+        <w:t>As part of Microsoft's development roadmap, they need to integrate Change Context and Communication to ensure seamless transitions and success. During organizational transitions, tailored communication facilitates employee buy-in and strengthens relationships (Ströh and Jaatinen, 2022). The failure to pay attention to this, as highlighted by Kitchen and Daly (2022), risks Microsoft's inability to adapt, stakeholder relationships, and inadequate change management, resulting in confusion, resistance, and missed business opportunities. Change Context and Communication can better improve Microsoft’s successful strategy implementation and development rather than merely procedural steps. As discussed by Dirsmith and Covaleski (2023), employee transition is dynamic, flexible, and creative. Hence, Microsoft's strategy implementation requires addressing the context of change and communicating effectively.</w:t>
       </w:r>
     </w:p>
     <w:p>
@@ -4812,1411 +4712,10 @@
       <w:bookmarkEnd w:id="42"/>
       <w:bookmarkEnd w:id="44"/>
     </w:p>
-    <w:p>
-      <w:r>
-        <w:t>EWUSI-MENSAH, K., 2021. The external organizational environment and its impact on management information systems. Accounting, Organizations and Society, vol. 6, no. 4, pp. 301–316.</w:t>
-      </w:r>
-    </w:p>
-    <w:p>
-      <w:r>
-        <w:t>MILLER, C.C., OGILVIE, DT, and GLICK, W.H., 2016. Assessing the External Environment: An Enrichment of the Archival Tradition. Research Methodology in Strategy and Management, pp. 97–122.</w:t>
-      </w:r>
-    </w:p>
-    <w:p>
-      <w:r>
-        <w:t>DIRSMITH, M.W. and COVALESKI, M.A., 2023. Strategy, external communication, and environmental context. Strategic Management Journal, vol. 4, no. 2, pp. 137–151.</w:t>
-      </w:r>
-    </w:p>
-    <w:p>
-      <w:r>
-        <w:t>UITTO, J.I., 2016. The Environment</w:t>
-      </w:r>
-      <w:r>
-        <w:rPr>
-          <w:rFonts w:ascii="Times New Roman" w:hAnsi="Times New Roman" w:cs="Times New Roman"/>
-        </w:rPr>
-        <w:t>‐</w:t>
-      </w:r>
-      <w:r>
-        <w:t>poverty Nexus in Evaluation: Implications for the Sustainable Development Goals. Global Policy, vol. 7, no. 3, pp. 441–447.</w:t>
-      </w:r>
-    </w:p>
-    <w:p>
-      <w:r>
-        <w:t>EGAMI, N. and HARTMAN, E., 2020. Elements of External Validity: Framework, Design, and Analysis. SSRN Electronic Journal.</w:t>
-      </w:r>
-    </w:p>
-    <w:p>
-      <w:r>
-        <w:t>M. GALINDRO, B., BEY, N., I. OLSEN, S., E. FRIES, C., and R. SOARES, S., 2019. Use of data envelopment analysis to benchmark environmental product declarations—a suggested framework. The International Journal of Life Cycle Assessment, vol. 25, no. 12, pp. 2417–2431.</w:t>
-      </w:r>
-    </w:p>
-    <w:p>
-      <w:r>
-        <w:t>ZHANG, H., LIU, L., and LI, T., 2011. Designing IT systems according to environmental settings: A strategic analysis framework. The Journal of Strategic Information Systems, vol. 20, no. 1, pp. 80–95.</w:t>
-      </w:r>
-    </w:p>
-    <w:p>
-      <w:r>
-        <w:t>SCHUETZ, C.G., MAIR, E., and SCHREFL, M., 2018. PESTEL Modeler: Strategy Analysis Using MetaEdit+, iStar 2.0, and Semantic Technologies. 2018 IEEE 22nd International Enterprise Distributed Object Computing Workshop (EDOCW).</w:t>
-      </w:r>
-    </w:p>
-    <w:p>
-      <w:r>
-        <w:t>MOKHTAR, S., 2021. A framework for sustainable environmental analysis. IOP Conference Series: Earth and Environmental Science, vol. 685, no. 1, p. 012005.</w:t>
-      </w:r>
-    </w:p>
-    <w:p>
-      <w:r>
-        <w:t xml:space="preserve">Jahan, S. A., &amp; Sazu, M. H. (2023). Role of IoTs and analytics in efficient sustainable manufacturing of consumer electronics. </w:t>
-      </w:r>
-      <w:r>
-        <w:rPr>
-          <w:i/>
-          <w:iCs/>
-        </w:rPr>
-        <w:t>International Journal of Computing Sciences Research</w:t>
-      </w:r>
-      <w:r>
-        <w:t>, 7, 1337-1350.</w:t>
-      </w:r>
-    </w:p>
-    <w:p>
-      <w:r>
-        <w:t xml:space="preserve">Microsoft Corporation (2024). </w:t>
-      </w:r>
-      <w:r>
-        <w:rPr>
-          <w:i/>
-          <w:iCs/>
-        </w:rPr>
-        <w:t>Form 10-K</w:t>
-      </w:r>
-      <w:r>
-        <w:t>.</w:t>
-      </w:r>
-    </w:p>
-    <w:p>
-      <w:r>
-        <w:lastRenderedPageBreak/>
-        <w:t xml:space="preserve">Microsoft Corporation (2023). </w:t>
-      </w:r>
-      <w:r>
-        <w:rPr>
-          <w:i/>
-          <w:iCs/>
-        </w:rPr>
-        <w:t>Our Sustainability Journey</w:t>
-      </w:r>
-      <w:r>
-        <w:t>.</w:t>
-      </w:r>
-    </w:p>
-    <w:p>
-      <w:r>
-        <w:t xml:space="preserve">Modak, N. M., Sinha, S., &amp; Ghosh, D. K. (2023). A review on remanufacturing, reuse, and recycling in supply chain – Exploring the evolution of information technology over two decades. </w:t>
-      </w:r>
-      <w:r>
-        <w:rPr>
-          <w:i/>
-          <w:iCs/>
-        </w:rPr>
-        <w:t>International Journal of Information Management Data Insights</w:t>
-      </w:r>
-      <w:r>
-        <w:t>, 3(1), 100160.</w:t>
-      </w:r>
-    </w:p>
-    <w:p>
-      <w:r>
-        <w:t xml:space="preserve">U.S. Department of Commerce – International Trade Administration (Year). </w:t>
-      </w:r>
-      <w:r>
-        <w:rPr>
-          <w:i/>
-          <w:iCs/>
-        </w:rPr>
-        <w:t>Software and Information Technology Industry</w:t>
-      </w:r>
-      <w:r>
-        <w:t>.</w:t>
-      </w:r>
-    </w:p>
-    <w:p>
-      <w:r>
-        <w:t>Bakri, N.A.M., Zulhairi, A., Yahmin, N., Hashim, K., Traval, R., Khair, U.N.J. and Chew, B.C., 2012, February. PESTLE Analysis on Cloud Computing. In </w:t>
-      </w:r>
-      <w:r>
-        <w:rPr>
-          <w:i/>
-          <w:iCs/>
-        </w:rPr>
-        <w:t>Proceedings of 2012 International Conference on Technology Management and Technopreneurship: IC-TMT2012</w:t>
-      </w:r>
-      <w:r>
-        <w:t> (pp. 6-7).</w:t>
-      </w:r>
-    </w:p>
-    <w:p>
-      <w:r>
-        <w:t>Nkang, C.N., 2023. PESTLE Analysis Report for BAE Systems: Integrating Cloud Technology in the Defence Sector.</w:t>
-      </w:r>
-    </w:p>
-    <w:p>
-      <w:r>
-        <w:t>Microsoft Legal Issues. (2024). In-depth analysis of Microsoft's legal challenges and implications</w:t>
-      </w:r>
-    </w:p>
-    <w:p>
-      <w:r>
-        <w:t xml:space="preserve">SEITOVA, D., 2022. The terms of internationally accepted computer-based terminology. </w:t>
-      </w:r>
-      <w:r>
-        <w:rPr>
-          <w:i/>
-          <w:iCs/>
-        </w:rPr>
-        <w:t>Ренессанс в парадигме новаций образования и технологий в XXI веке</w:t>
-      </w:r>
-      <w:r>
-        <w:t>, no. 1, pp. 53–54.</w:t>
-      </w:r>
-    </w:p>
-    <w:p>
-      <w:bookmarkStart w:id="45" w:name="_Hlk158629822"/>
-      <w:r>
-        <w:t>Williams, B. and Figueiredo, J., 2021</w:t>
-      </w:r>
-      <w:bookmarkEnd w:id="45"/>
-      <w:r>
-        <w:t>, June. Strategy and technology management: An innovation-leader case study. In </w:t>
-      </w:r>
-      <w:r>
-        <w:rPr>
-          <w:i/>
-          <w:iCs/>
-        </w:rPr>
-        <w:t>First International Technology Management Conference</w:t>
-      </w:r>
-      <w:r>
-        <w:t> (pp. 806-811). IEEE.</w:t>
-      </w:r>
-    </w:p>
-    <w:p>
-      <w:r>
-        <w:t>Jae-woong, B. and Geun-woo, R., 2010. A global brand of the microsoft company: 4ps and pest analysis. </w:t>
-      </w:r>
-      <w:r>
-        <w:rPr>
-          <w:rFonts w:ascii="Malgun Gothic" w:eastAsia="Malgun Gothic" w:hAnsi="Malgun Gothic" w:cs="Malgun Gothic"/>
-          <w:i/>
-          <w:iCs/>
-        </w:rPr>
-        <w:t>문화산업연구</w:t>
-      </w:r>
-      <w:r>
-        <w:t>, </w:t>
-      </w:r>
-      <w:r>
-        <w:rPr>
-          <w:i/>
-          <w:iCs/>
-        </w:rPr>
-        <w:t>10</w:t>
-      </w:r>
-      <w:r>
-        <w:t>(2), pp.185-196.</w:t>
-      </w:r>
-    </w:p>
-    <w:p>
-      <w:r>
-        <w:t>Qisman, M., Rosadi, R. and Abdullah, A.S., 2021. Market basket analysis using apriori algorithm to find consumer patterns in buying goods through transaction data (case study of Mizan computer retail stores). In </w:t>
-      </w:r>
-      <w:r>
-        <w:rPr>
-          <w:i/>
-          <w:iCs/>
-        </w:rPr>
-        <w:t>Journal of Physics: Conference Series</w:t>
-      </w:r>
-      <w:r>
-        <w:t> (Vol. 1722, No. 1, p. 012020). IOP Publishing.</w:t>
-      </w:r>
-    </w:p>
-    <w:p>
-      <w:pPr>
-        <w:jc w:val="both"/>
-      </w:pPr>
-      <w:r>
-        <w:t>Wade, Michael R. and John Hulland. The Resource-Based View and Information Systems Research: Review, Extension, and Suggestions for Future Research. MIS Q. 28 (2014): 107-142.</w:t>
-      </w:r>
-    </w:p>
-    <w:p>
-      <w:pPr>
-        <w:jc w:val="both"/>
-      </w:pPr>
-      <w:r>
-        <w:t xml:space="preserve">GRANT, R.M., 2019. The Resource-Based Theory of Competitive Advantage: Implications for Strategy Formulation. </w:t>
-      </w:r>
-      <w:r>
-        <w:rPr>
-          <w:i/>
-          <w:iCs/>
-        </w:rPr>
-        <w:t>California Management Review</w:t>
-      </w:r>
-      <w:r>
-        <w:t>, vol. 33, no. 3, pp. 114–135.</w:t>
-      </w:r>
-    </w:p>
-    <w:p>
-      <w:pPr>
-        <w:jc w:val="both"/>
-      </w:pPr>
-      <w:r>
-        <w:t>Pospísil, M., Mates, V., &amp; Hruska, T. (2023). Analysing Resource Performance and its Application.</w:t>
-      </w:r>
-    </w:p>
-    <w:p>
-      <w:pPr>
-        <w:jc w:val="both"/>
-      </w:pPr>
-      <w:r>
-        <w:lastRenderedPageBreak/>
-        <w:t xml:space="preserve">KNOTT, P.J., 2015. Does VRIO help managers evaluate a firm’s resources? </w:t>
-      </w:r>
-      <w:r>
-        <w:rPr>
-          <w:i/>
-          <w:iCs/>
-        </w:rPr>
-        <w:t>Management Decision</w:t>
-      </w:r>
-      <w:r>
-        <w:t>, vol. 53, no. 8, pp. 1806–1822.</w:t>
-      </w:r>
-    </w:p>
-    <w:p>
-      <w:pPr>
-        <w:jc w:val="both"/>
-      </w:pPr>
-      <w:r>
-        <w:t>Simão, J. (2023). An extended VRIO model as a framework for sustainable tourism planning: a review. </w:t>
-      </w:r>
-      <w:r>
-        <w:rPr>
-          <w:i/>
-          <w:iCs/>
-        </w:rPr>
-        <w:t>WIT Transactions on State-of-the-art in Science and Engineering, 72</w:t>
-      </w:r>
-      <w:r>
-        <w:t>, 71-81.</w:t>
-      </w:r>
-    </w:p>
-    <w:p>
-      <w:pPr>
-        <w:jc w:val="both"/>
-      </w:pPr>
-      <w:r>
-        <w:t xml:space="preserve">BRESSER, R.K.F. and POWALLA, C., 2012. Practical implications of the resource-based view. </w:t>
-      </w:r>
-      <w:r>
-        <w:rPr>
-          <w:i/>
-          <w:iCs/>
-        </w:rPr>
-        <w:t>Zeitschrift für Betriebswirtschaft</w:t>
-      </w:r>
-      <w:r>
-        <w:t>, vol. 82, no. 4, pp. 335–359.</w:t>
-      </w:r>
-    </w:p>
-    <w:p>
-      <w:pPr>
-        <w:jc w:val="both"/>
-      </w:pPr>
-      <w:r>
-        <w:t xml:space="preserve">VINAYACHANDRA and K., K.P., 2019. Executing Product Broadening Procedures for the Sustainability of an Innovation Organization - A Contextual Analysis of Microsoft Corporation. </w:t>
-      </w:r>
-      <w:r>
-        <w:rPr>
-          <w:i/>
-          <w:iCs/>
-        </w:rPr>
-        <w:t>International Journal of Case Studies in Business, IT, and Education</w:t>
-      </w:r>
-      <w:r>
-        <w:t>, pp. 28–40.</w:t>
-      </w:r>
-    </w:p>
-    <w:p>
-      <w:pPr>
-        <w:jc w:val="both"/>
-      </w:pPr>
-      <w:r>
-        <w:t>NEWBERT, S.L., 2018. Value, rareness, competitive advantage, and performance: a conceptual</w:t>
-      </w:r>
-      <w:r>
-        <w:rPr>
-          <w:rFonts w:ascii="Times New Roman" w:hAnsi="Times New Roman" w:cs="Times New Roman"/>
-        </w:rPr>
-        <w:t>‐</w:t>
-      </w:r>
-      <w:r>
-        <w:t>level empirical investigation of the resource</w:t>
-      </w:r>
-      <w:r>
-        <w:rPr>
-          <w:rFonts w:ascii="Times New Roman" w:hAnsi="Times New Roman" w:cs="Times New Roman"/>
-        </w:rPr>
-        <w:t>‐</w:t>
-      </w:r>
-      <w:r>
-        <w:t xml:space="preserve">based view of the firm. </w:t>
-      </w:r>
-      <w:r>
-        <w:rPr>
-          <w:i/>
-          <w:iCs/>
-        </w:rPr>
-        <w:t>Strategic Management Journal</w:t>
-      </w:r>
-      <w:r>
-        <w:t>, vol. 29, no. 7, pp. 745–768.</w:t>
-      </w:r>
-    </w:p>
-    <w:p>
-      <w:pPr>
-        <w:jc w:val="both"/>
-      </w:pPr>
-      <w:r>
-        <w:t>HULTEN, C., 2010. Decoding Microsoft: Intangible Capital as a Source of Company Growth.</w:t>
-      </w:r>
-    </w:p>
-    <w:p>
-      <w:pPr>
-        <w:jc w:val="both"/>
-      </w:pPr>
-      <w:r>
-        <w:t>Miller, R. (2018). Leadership During Microsoft’s Turnaround. Forbes.</w:t>
-      </w:r>
-    </w:p>
-    <w:p>
-      <w:pPr>
-        <w:jc w:val="both"/>
-      </w:pPr>
-      <w:r>
-        <w:t>Pratap, Abhijeet. “MICROSOFT VRIO ANALYSIS.” </w:t>
-      </w:r>
-      <w:r>
-        <w:rPr>
-          <w:i/>
-          <w:iCs/>
-        </w:rPr>
-        <w:t>Cheshnotes.com</w:t>
-      </w:r>
-      <w:r>
-        <w:t>. N.p., 2020. Web. 15 Jan. 2020.</w:t>
-      </w:r>
-    </w:p>
-    <w:p>
-      <w:pPr>
-        <w:jc w:val="both"/>
-      </w:pPr>
-      <w:r>
-        <w:t xml:space="preserve">Favato, G., &amp; </w:t>
-      </w:r>
-      <w:bookmarkStart w:id="46" w:name="_Hlk158665620"/>
-      <w:r>
-        <w:t>Vecchiato</w:t>
-      </w:r>
-      <w:bookmarkEnd w:id="46"/>
-      <w:r>
-        <w:t>, R. (2017). Embedding real options in scenario planning: A new methodological approach. Technological Forecasting and Social Change, 124, 135-149.</w:t>
-      </w:r>
-    </w:p>
-    <w:p>
-      <w:pPr>
-        <w:jc w:val="both"/>
-      </w:pPr>
-      <w:r>
-        <w:t>Khan, R.H. (2011). The Use of Real Option Analysis (ROA) to assist in Security Solution Decisions.</w:t>
-      </w:r>
-    </w:p>
-    <w:p>
-      <w:pPr>
-        <w:jc w:val="both"/>
-      </w:pPr>
-      <w:r>
-        <w:t xml:space="preserve">ALHAWAMDEH, H.M., 2019. Strategic Decision Making and Organization Performance: A Literature Review. [online]. Available from: </w:t>
-      </w:r>
-      <w:hyperlink r:id="rId23" w:history="1">
-        <w:r>
-          <w:rPr>
-            <w:rStyle w:val="Hyperlink"/>
-          </w:rPr>
-          <w:t>https://doi.org/10.32479/IRMM.8161</w:t>
-        </w:r>
-      </w:hyperlink>
-      <w:r>
-        <w:t>.</w:t>
-      </w:r>
-    </w:p>
-    <w:p>
-      <w:pPr>
-        <w:jc w:val="both"/>
-      </w:pPr>
-      <w:r>
-        <w:t xml:space="preserve">GENÇ, E.G. and ŞENGÜL, R., 2015. A Review on the Relationship Between Strategic Management and Performance: The Role of Internal and External Contexts. [online]. </w:t>
-      </w:r>
-      <w:r>
-        <w:rPr>
-          <w:i/>
-          <w:iCs/>
-        </w:rPr>
-        <w:t>Strategic Public Management Journal</w:t>
-      </w:r>
-      <w:r>
-        <w:t xml:space="preserve">. Available from: </w:t>
-      </w:r>
-      <w:hyperlink r:id="rId24" w:history="1">
-        <w:r>
-          <w:rPr>
-            <w:rStyle w:val="Hyperlink"/>
-          </w:rPr>
-          <w:t>https://doi.org/10.25069/spmj.290425</w:t>
-        </w:r>
-      </w:hyperlink>
-      <w:r>
-        <w:t>.</w:t>
-      </w:r>
-    </w:p>
-    <w:p>
-      <w:pPr>
-        <w:jc w:val="both"/>
-      </w:pPr>
-      <w:r>
-        <w:t xml:space="preserve">ASIKHIA, O. and NWADIURU, C., 2021. The Influence of Strategic Decision Making on Organizational Performance. [online]. </w:t>
-      </w:r>
-      <w:r>
-        <w:rPr>
-          <w:i/>
-          <w:iCs/>
-        </w:rPr>
-        <w:t>The International Journal of Business and Management</w:t>
-      </w:r>
-      <w:r>
-        <w:t xml:space="preserve">. Available from: </w:t>
-      </w:r>
-      <w:hyperlink r:id="rId25" w:history="1">
-        <w:r>
-          <w:rPr>
-            <w:rStyle w:val="Hyperlink"/>
-          </w:rPr>
-          <w:t>https://doi.org/10.24940/theijbm/2021/v9/i1/bm2101-050</w:t>
-        </w:r>
-      </w:hyperlink>
-      <w:r>
-        <w:t>.</w:t>
-      </w:r>
-    </w:p>
-    <w:p>
-      <w:pPr>
-        <w:jc w:val="both"/>
-      </w:pPr>
-      <w:r>
-        <w:lastRenderedPageBreak/>
-        <w:t>Schlange, L.E., &amp; Jüttner, U. (2017). Helping managers to identify the key strategic issues. </w:t>
-      </w:r>
-      <w:r>
-        <w:rPr>
-          <w:i/>
-          <w:iCs/>
-        </w:rPr>
-        <w:t>Long Range Planning, 30</w:t>
-      </w:r>
-      <w:r>
-        <w:t>, 777-786.</w:t>
-      </w:r>
-    </w:p>
-    <w:p>
-      <w:pPr>
-        <w:jc w:val="both"/>
-      </w:pPr>
-      <w:r>
-        <w:t>Abell, D.F. (2018). Strategic Windows. </w:t>
-      </w:r>
-      <w:r>
-        <w:rPr>
-          <w:i/>
-          <w:iCs/>
-        </w:rPr>
-        <w:t>Journal of Marketing, 42</w:t>
-      </w:r>
-      <w:r>
-        <w:t>, 21 - 26.</w:t>
-      </w:r>
-    </w:p>
-    <w:p>
-      <w:pPr>
-        <w:jc w:val="both"/>
-      </w:pPr>
-      <w:r>
-        <w:t>ZHAO, B., 2022. Microsoft’s overview and development strategies based on multiple analyses. [online]. BCP business &amp; management. Available from: https://doi.org/10.54691/bcpbm.v19i.730.</w:t>
-      </w:r>
-    </w:p>
-    <w:p>
-      <w:pPr>
-        <w:jc w:val="both"/>
-      </w:pPr>
-      <w:r>
-        <w:t>Kearns, K. (2022). From comparative advantage to damage control: Clarifying strategic issues using swot analysis. </w:t>
-      </w:r>
-      <w:r>
-        <w:rPr>
-          <w:i/>
-          <w:iCs/>
-        </w:rPr>
-        <w:t>Nonprofit Management and Leadership, 3</w:t>
-      </w:r>
-      <w:r>
-        <w:t>, 3-22.</w:t>
-      </w:r>
-    </w:p>
-    <w:p>
-      <w:pPr>
-        <w:jc w:val="both"/>
-      </w:pPr>
-      <w:r>
-        <w:t xml:space="preserve">Bort, J., 2019. Six Reasons Why Microsoft Struggles With Innovation. [online] www.infoworld.com/. Available at: https://www.infoworld.com/article/2631572/six-reasons-why-microsoft-struggles-with-innovation.html [Accessed 4 September 2020]. </w:t>
-      </w:r>
-    </w:p>
-    <w:p>
-      <w:pPr>
-        <w:jc w:val="both"/>
-      </w:pPr>
-      <w:r>
-        <w:t>Gürel, E. and Tat, M., 2017. SWOT analysis: a theoretical review. </w:t>
-      </w:r>
-      <w:r>
-        <w:rPr>
-          <w:i/>
-          <w:iCs/>
-        </w:rPr>
-        <w:t>Journal of International Social Research</w:t>
-      </w:r>
-      <w:r>
-        <w:t>, </w:t>
-      </w:r>
-      <w:r>
-        <w:rPr>
-          <w:i/>
-          <w:iCs/>
-        </w:rPr>
-        <w:t>10</w:t>
-      </w:r>
-      <w:r>
-        <w:t xml:space="preserve">(51). </w:t>
-      </w:r>
-    </w:p>
-    <w:p>
-      <w:pPr>
-        <w:jc w:val="both"/>
-      </w:pPr>
-      <w:r>
-        <w:t>Loebbecke, C., Soehnel, A., Weniger, S. and Weiss, T., 2020, June. Innovating for the mobile end-user market: Amazon’s Kindle 2 strategy as emerging business model. In </w:t>
-      </w:r>
-      <w:r>
-        <w:rPr>
-          <w:i/>
-          <w:iCs/>
-        </w:rPr>
-        <w:t>2020 Ninth International Conference on Mobile Business and 2010 Ninth Global Mobility Roundtable (ICMB-GMR)</w:t>
-      </w:r>
-      <w:r>
-        <w:t xml:space="preserve"> (pp. 51-57). IEEE. </w:t>
-      </w:r>
-    </w:p>
-    <w:p>
-      <w:pPr>
-        <w:jc w:val="both"/>
-      </w:pPr>
-      <w:r>
-        <w:t>Neumann, C., Metoyer, R.A. and Burnett, M., 2019. End-user strategy programming. </w:t>
-      </w:r>
-      <w:r>
-        <w:rPr>
-          <w:i/>
-          <w:iCs/>
-        </w:rPr>
-        <w:t>Journal of Visual Languages &amp; Computing</w:t>
-      </w:r>
-      <w:r>
-        <w:t>, </w:t>
-      </w:r>
-      <w:r>
-        <w:rPr>
-          <w:i/>
-          <w:iCs/>
-        </w:rPr>
-        <w:t>20</w:t>
-      </w:r>
-      <w:r>
-        <w:t>(1), pp.16-29.</w:t>
-      </w:r>
-    </w:p>
-    <w:p>
-      <w:pPr>
-        <w:jc w:val="both"/>
-      </w:pPr>
-      <w:r>
-        <w:t>Thelwall, M., 2018. Microsoft Academic automatic document searches: Accuracy for journal articles and suitability for citation analysis. </w:t>
-      </w:r>
-      <w:r>
-        <w:rPr>
-          <w:i/>
-          <w:iCs/>
-        </w:rPr>
-        <w:t>Journal of Informetrics</w:t>
-      </w:r>
-      <w:r>
-        <w:t>, </w:t>
-      </w:r>
-      <w:r>
-        <w:rPr>
-          <w:i/>
-          <w:iCs/>
-        </w:rPr>
-        <w:t>12</w:t>
-      </w:r>
-      <w:r>
-        <w:t>(1), pp.1-9.</w:t>
-      </w:r>
-    </w:p>
-    <w:p>
-      <w:pPr>
-        <w:jc w:val="both"/>
-      </w:pPr>
-      <w:r>
-        <w:t>Valentin, E.K., 2021. SWOT analysis from a resource-based view. </w:t>
-      </w:r>
-      <w:r>
-        <w:rPr>
-          <w:i/>
-          <w:iCs/>
-        </w:rPr>
-        <w:t>Journal of marketing theory and practice</w:t>
-      </w:r>
-      <w:r>
-        <w:t>, </w:t>
-      </w:r>
-      <w:r>
-        <w:rPr>
-          <w:i/>
-          <w:iCs/>
-        </w:rPr>
-        <w:t>9</w:t>
-      </w:r>
-      <w:r>
-        <w:t>(2), pp.54-69.</w:t>
-      </w:r>
-    </w:p>
-    <w:p>
-      <w:pPr>
-        <w:jc w:val="both"/>
-      </w:pPr>
-      <w:r>
-        <w:t>Warner, J.P., 2019. Microsoft: A Strategic Audit.</w:t>
-      </w:r>
-    </w:p>
-    <w:p>
-      <w:pPr>
-        <w:jc w:val="both"/>
-      </w:pPr>
-      <w:r>
-        <w:t>Eitzman, A. (2019). A Strategic Audit of Microsoft.</w:t>
-      </w:r>
-    </w:p>
-    <w:p>
-      <w:pPr>
-        <w:jc w:val="both"/>
-      </w:pPr>
-      <w:r>
-        <w:t>Warner, J.P. (2019). Microsoft: A Strategic Audit.</w:t>
-      </w:r>
-    </w:p>
-    <w:p>
-      <w:pPr>
-        <w:jc w:val="both"/>
-      </w:pPr>
-      <w:r>
-        <w:t xml:space="preserve">CUSUMANO, M.A. and SELBY, R.W., 1996. How Microsoft Competes. </w:t>
-      </w:r>
-      <w:r>
-        <w:rPr>
-          <w:i/>
-          <w:iCs/>
-        </w:rPr>
-        <w:t>Research-Technology Management</w:t>
-      </w:r>
-      <w:r>
-        <w:t>, vol. 39, no. 1, pp. 26–30.</w:t>
-      </w:r>
-    </w:p>
-    <w:p>
-      <w:pPr>
-        <w:jc w:val="both"/>
-      </w:pPr>
-      <w:r>
-        <w:lastRenderedPageBreak/>
-        <w:t xml:space="preserve">VINAYACHANDRA and K., K.P., 2019. Executing Product Broadening Procedures for the Sustainability of an Innovation Organization - A Contextual Analysis of Microsoft Corporation. </w:t>
-      </w:r>
-      <w:r>
-        <w:rPr>
-          <w:i/>
-          <w:iCs/>
-        </w:rPr>
-        <w:t>International Journal of Case Studies in Business, IT, and Education</w:t>
-      </w:r>
-      <w:r>
-        <w:t>, pp. 28–40.</w:t>
-      </w:r>
-    </w:p>
-    <w:p>
-      <w:pPr>
-        <w:rPr>
-          <w:szCs w:val="24"/>
-        </w:rPr>
-      </w:pPr>
-      <w:r>
-        <w:rPr>
-          <w:szCs w:val="24"/>
-        </w:rPr>
-        <w:t xml:space="preserve">KURUPPUARACHCHI, P.R., MANDAL, P., and SMITH, R., 2002. IT project implementation strategies for effective changes: a critical review. </w:t>
-      </w:r>
-      <w:r>
-        <w:rPr>
-          <w:i/>
-          <w:iCs/>
-          <w:szCs w:val="24"/>
-        </w:rPr>
-        <w:t>Logistics Information Management</w:t>
-      </w:r>
-      <w:r>
-        <w:rPr>
-          <w:szCs w:val="24"/>
-        </w:rPr>
-        <w:t>, vol. 15, no. 2, pp. 126–137.</w:t>
-      </w:r>
-    </w:p>
-    <w:p>
-      <w:pPr>
-        <w:rPr>
-          <w:szCs w:val="24"/>
-        </w:rPr>
-      </w:pPr>
-      <w:r>
-        <w:rPr>
-          <w:szCs w:val="24"/>
-        </w:rPr>
-        <w:t xml:space="preserve">KRISTJANSDOTTIR, K., SHAFIEE, S., and HVAM, L., 2016. Development and implementation strategy for the of product configuration systems in engineer-to-order companies. </w:t>
-      </w:r>
-      <w:r>
-        <w:rPr>
-          <w:i/>
-          <w:iCs/>
-          <w:szCs w:val="24"/>
-        </w:rPr>
-        <w:t>2016 IEEE International Conference on Industrial Engineering and Engineering Management (IEEM)</w:t>
-      </w:r>
-      <w:r>
-        <w:rPr>
-          <w:szCs w:val="24"/>
-        </w:rPr>
-        <w:t>.</w:t>
-      </w:r>
-    </w:p>
-    <w:p>
-      <w:pPr>
-        <w:rPr>
-          <w:szCs w:val="24"/>
-        </w:rPr>
-      </w:pPr>
-      <w:r>
-        <w:rPr>
-          <w:szCs w:val="24"/>
-        </w:rPr>
-        <w:t xml:space="preserve">FONSECA RODRÍGUEZ, S.L., CASTELLANOS, O.F., and JIMÉNEZ HERNANDEZ, C.N., 2012. Considerations for generating and implementing technological strategies. </w:t>
-      </w:r>
-      <w:r>
-        <w:rPr>
-          <w:i/>
-          <w:iCs/>
-          <w:szCs w:val="24"/>
-        </w:rPr>
-        <w:t>Ingeniería e Investigación</w:t>
-      </w:r>
-      <w:r>
-        <w:rPr>
-          <w:szCs w:val="24"/>
-        </w:rPr>
-        <w:t>, vol. 32, no. 2, pp. 83–88.</w:t>
-      </w:r>
-    </w:p>
-    <w:p>
-      <w:pPr>
-        <w:rPr>
-          <w:szCs w:val="24"/>
-        </w:rPr>
-      </w:pPr>
-      <w:r>
-        <w:rPr>
-          <w:szCs w:val="24"/>
-        </w:rPr>
-        <w:t>KESHTA, I.M., NIAZI, M., and ALSHAYEB, M., 2020. Towards the implementation of requirements management specific practices (SP 1.1 and SP 1.2) for small</w:t>
-      </w:r>
-      <w:r>
-        <w:rPr>
-          <w:rFonts w:ascii="Times New Roman" w:hAnsi="Times New Roman" w:cs="Times New Roman"/>
-          <w:szCs w:val="24"/>
-        </w:rPr>
-        <w:t>‐</w:t>
-      </w:r>
-      <w:r>
-        <w:rPr>
-          <w:szCs w:val="24"/>
-        </w:rPr>
-        <w:t xml:space="preserve"> and medium</w:t>
-      </w:r>
-      <w:r>
-        <w:rPr>
-          <w:rFonts w:ascii="Times New Roman" w:hAnsi="Times New Roman" w:cs="Times New Roman"/>
-          <w:szCs w:val="24"/>
-        </w:rPr>
-        <w:t>‐</w:t>
-      </w:r>
-      <w:r>
-        <w:rPr>
-          <w:szCs w:val="24"/>
-        </w:rPr>
-        <w:t>sized software development organisations. IET Software, vol. 14, no. 3, pp. 308</w:t>
-      </w:r>
-      <w:r>
-        <w:rPr>
-          <w:rFonts w:cs="Garamond"/>
-          <w:szCs w:val="24"/>
-        </w:rPr>
-        <w:t>–</w:t>
-      </w:r>
-      <w:r>
-        <w:rPr>
-          <w:szCs w:val="24"/>
-        </w:rPr>
-        <w:t>317.</w:t>
-      </w:r>
-    </w:p>
-    <w:p>
-      <w:pPr>
-        <w:rPr>
-          <w:szCs w:val="24"/>
-        </w:rPr>
-      </w:pPr>
-      <w:r>
-        <w:rPr>
-          <w:szCs w:val="24"/>
-        </w:rPr>
-        <w:t xml:space="preserve">NAPOLI, J.P. and KALOYANOVA, K., 2011. An integrated approach for RUP, EA, SOA and BPM implementation. </w:t>
-      </w:r>
-      <w:r>
-        <w:rPr>
-          <w:i/>
-          <w:iCs/>
-          <w:szCs w:val="24"/>
-        </w:rPr>
-        <w:t>Proceedings of the 12th International Conference on Computer Systems and Technologies - CompSysTech ’11</w:t>
-      </w:r>
-      <w:r>
-        <w:rPr>
-          <w:szCs w:val="24"/>
-        </w:rPr>
-        <w:t>.</w:t>
-      </w:r>
-    </w:p>
-    <w:p>
-      <w:pPr>
-        <w:rPr>
-          <w:szCs w:val="24"/>
-        </w:rPr>
-      </w:pPr>
-      <w:r>
-        <w:rPr>
-          <w:szCs w:val="24"/>
-        </w:rPr>
-        <w:t xml:space="preserve">SHOHAM, A. and FIEGENBAUM, A., 2019. Extending the Competitive Marketing Strategy Paradigm: The Role of Strategic Reference Points Theory. </w:t>
-      </w:r>
-      <w:r>
-        <w:rPr>
-          <w:i/>
-          <w:iCs/>
-          <w:szCs w:val="24"/>
-        </w:rPr>
-        <w:t>Journal of the Academy of Marketing Science</w:t>
-      </w:r>
-      <w:r>
-        <w:rPr>
-          <w:szCs w:val="24"/>
-        </w:rPr>
-        <w:t>, vol. 27, no. 4, pp. 442–454.</w:t>
-      </w:r>
-    </w:p>
-    <w:p>
-      <w:pPr>
-        <w:rPr>
-          <w:szCs w:val="24"/>
-        </w:rPr>
-      </w:pPr>
-      <w:r>
-        <w:rPr>
-          <w:szCs w:val="24"/>
-        </w:rPr>
-        <w:t>Alkhafaji, A., &amp; Nelson, R. A. (2013). Strategic management: formulation, implementation, and control in a dynamic environment. Routledge.</w:t>
-      </w:r>
-    </w:p>
-    <w:p>
-      <w:pPr>
-        <w:rPr>
-          <w:szCs w:val="24"/>
-        </w:rPr>
-      </w:pPr>
-      <w:r>
-        <w:rPr>
-          <w:szCs w:val="24"/>
-        </w:rPr>
-        <w:t>Microsoft Unveils a New Look - The Official Microsoft Blog  - Site Home - TechNet Blogs. [online], 2012. Available from: https://web.archive.org/web/20120825012157/http://blogs.technet.com/b/microsoft_blog/archive/2012/08/23/microsoft-unveils-a-new-look.aspx.</w:t>
-      </w:r>
-    </w:p>
-    <w:p>
-      <w:pPr>
-        <w:rPr>
-          <w:szCs w:val="24"/>
-        </w:rPr>
-      </w:pPr>
-      <w:r>
-        <w:rPr>
-          <w:szCs w:val="24"/>
-        </w:rPr>
-        <w:lastRenderedPageBreak/>
-        <w:t>Jugdev, K. (20</w:t>
-      </w:r>
-      <w:r>
-        <w:rPr>
-          <w:szCs w:val="24"/>
-        </w:rPr>
-        <w:t>1</w:t>
-      </w:r>
-      <w:r>
-        <w:rPr>
-          <w:szCs w:val="24"/>
-        </w:rPr>
-        <w:t>6). The VRIO Framework of Competitive Advantage : Preliminary Research Implications for Organizational Innovations as Drawn from a Project Management Study.</w:t>
-      </w:r>
-    </w:p>
-    <w:p>
-      <w:pPr>
-        <w:jc w:val="both"/>
-      </w:pPr>
-      <w:r>
-        <w:t xml:space="preserve">KNOTT, P.J., 2015. Does VRIO help managers evaluate a firm’s resources? </w:t>
-      </w:r>
-      <w:r>
-        <w:rPr>
-          <w:i/>
-          <w:iCs/>
-        </w:rPr>
-        <w:t>Management Decision</w:t>
-      </w:r>
-      <w:r>
-        <w:t>, vol. 53, no. 8, pp. 1806–1822.</w:t>
-      </w:r>
-    </w:p>
-    <w:p>
-      <w:pPr>
-        <w:jc w:val="both"/>
-      </w:pPr>
-      <w:r>
-        <w:t>LIN, C., TSAI, H., WU, Y., and KIANG, M., 2012. A fuzzy quantitative VRIO</w:t>
-      </w:r>
-      <w:r>
-        <w:rPr>
-          <w:rFonts w:ascii="Times New Roman" w:hAnsi="Times New Roman" w:cs="Times New Roman"/>
-        </w:rPr>
-        <w:t>‐</w:t>
-      </w:r>
-      <w:r>
-        <w:t xml:space="preserve">based framework for evaluating organizational activities. </w:t>
-      </w:r>
-      <w:r>
-        <w:rPr>
-          <w:i/>
-          <w:iCs/>
-        </w:rPr>
-        <w:t>Management Decision</w:t>
-      </w:r>
-      <w:r>
-        <w:t>, vol. 50, no. 8, pp. 1396–1411.</w:t>
-      </w:r>
-    </w:p>
-    <w:p>
-      <w:pPr>
-        <w:jc w:val="both"/>
-      </w:pPr>
-      <w:r>
-        <w:t xml:space="preserve">CHATZOGLOU, P., CHATZOUDES, D., SARIGIANNIDIS, L., and THERIOU, G., 2018. The role of firm-specific factors in the strategy-performance relationship. </w:t>
-      </w:r>
-      <w:r>
-        <w:rPr>
-          <w:i/>
-          <w:iCs/>
-        </w:rPr>
-        <w:t>Management Research Review</w:t>
-      </w:r>
-      <w:r>
-        <w:t>, vol. 41, no. 1, pp. 46–73.</w:t>
-      </w:r>
-    </w:p>
-    <w:p>
-      <w:pPr>
-        <w:jc w:val="both"/>
-      </w:pPr>
-      <w:r>
-        <w:t xml:space="preserve">GUO, L., LIBBY, T., WONG-ON-WING, B., and DAN, Y., 2021. Limiting the Effect of Attribution and Construal Errors on Strategy Evaluation Using a Strategic Performance Measurement System. </w:t>
-      </w:r>
-      <w:r>
-        <w:rPr>
-          <w:i/>
-          <w:iCs/>
-        </w:rPr>
-        <w:t>SSRN Electronic Journal</w:t>
-      </w:r>
-      <w:r>
-        <w:t>.</w:t>
-      </w:r>
-    </w:p>
-    <w:p>
-      <w:pPr>
-        <w:jc w:val="both"/>
-      </w:pPr>
-      <w:r>
-        <w:t xml:space="preserve">AL-HAZMI, M.H., 2020. Strategic Choices: The Case Of Management Accounting System. </w:t>
-      </w:r>
-      <w:r>
-        <w:rPr>
-          <w:i/>
-          <w:iCs/>
-        </w:rPr>
-        <w:t>Journal of Applied Business Research (JABR)</w:t>
-      </w:r>
-      <w:r>
-        <w:t>, vol. 26, no. 6.</w:t>
-      </w:r>
-    </w:p>
-    <w:p>
-      <w:pPr>
-        <w:jc w:val="both"/>
-      </w:pPr>
-      <w:r>
-        <w:t xml:space="preserve">KIND, J.M., BAAYEN, J.H., and BOTZEN, W.J.W., 2018. Benefits and Limitations of Real Options Analysis for the Practice of River Flood Risk Management. </w:t>
-      </w:r>
-      <w:r>
-        <w:rPr>
-          <w:i/>
-          <w:iCs/>
-        </w:rPr>
-        <w:t>Water Resources Research</w:t>
-      </w:r>
-      <w:r>
-        <w:t>, vol. 54, no. 4, pp. 3018–3036.</w:t>
-      </w:r>
-    </w:p>
-    <w:p>
-      <w:pPr>
-        <w:jc w:val="both"/>
-      </w:pPr>
-      <w:r>
-        <w:t xml:space="preserve">RAYNOR, M.E. and LEROUX, X., 2014. Strategic Flexibility in R&amp;D. </w:t>
-      </w:r>
-      <w:r>
-        <w:rPr>
-          <w:i/>
-          <w:iCs/>
-        </w:rPr>
-        <w:t>Research-Technology Management</w:t>
-      </w:r>
-      <w:r>
-        <w:t>, vol. 47, no. 3, pp. 27–32.</w:t>
-      </w:r>
-    </w:p>
-    <w:p>
-      <w:pPr>
-        <w:jc w:val="both"/>
-      </w:pPr>
-      <w:r>
-        <w:t>YÜKSEL, I., 2022. Developing a Multi-</w:t>
-      </w:r>
-      <w:r>
-        <w:t>Criteria Decision-Making</w:t>
-      </w:r>
-      <w:r>
-        <w:t xml:space="preserve"> Model for PESTEL Analysis. International Journal of Business and Management, vol. 7, no. 24.</w:t>
-      </w:r>
-    </w:p>
-    <w:p>
-      <w:pPr>
-        <w:jc w:val="both"/>
-      </w:pPr>
-      <w:r>
-        <w:t xml:space="preserve">SCHOMAKER, R.M. and SITTER, A., 2020. Die PESTEL-Analyse – Status quo und innovative Anpassungen. </w:t>
-      </w:r>
-      <w:r>
-        <w:rPr>
-          <w:i/>
-          <w:iCs/>
-        </w:rPr>
-        <w:t>Der Betriebswirt: Volume 61, Issue 1</w:t>
-      </w:r>
-      <w:r>
-        <w:t>, vol. 61, no. 1, pp. 3–21.</w:t>
-      </w:r>
-    </w:p>
-    <w:p>
-      <w:pPr>
-        <w:jc w:val="both"/>
-      </w:pPr>
-    </w:p>
-    <w:p>
-      <w:pPr>
-        <w:jc w:val="both"/>
-      </w:pPr>
-      <w:r>
-        <w:t xml:space="preserve">SCHUETZ, C.G., MAIR, E., and SCHREFL, M., 2018. PESTEL Modeler: Strategy Analysis Using MetaEdit+, iStar 2.0, and Semantic Technologies. </w:t>
-      </w:r>
-      <w:r>
-        <w:rPr>
-          <w:i/>
-          <w:iCs/>
-        </w:rPr>
-        <w:t>2018 IEEE 22nd International Enterprise Distributed Object Computing Workshop (EDOCW)</w:t>
-      </w:r>
-      <w:r>
-        <w:t>.</w:t>
-      </w:r>
-    </w:p>
-    <w:p>
-      <w:pPr>
-        <w:jc w:val="both"/>
-      </w:pPr>
-      <w:r>
-        <w:lastRenderedPageBreak/>
-        <w:t xml:space="preserve">ISSA, D.T., CHANG, A.V., and ISSA, D.T., 2020. Sustainable Business Strategies and PESTEL Framework. </w:t>
-      </w:r>
-      <w:r>
-        <w:rPr>
-          <w:i/>
-          <w:iCs/>
-        </w:rPr>
-        <w:t>GSTF INTERNATIONAL JOURNAL ON COMPUTING</w:t>
-      </w:r>
-      <w:r>
-        <w:t>, vol. 1, no. 1.</w:t>
-      </w:r>
-    </w:p>
-    <w:p>
-      <w:pPr>
-        <w:jc w:val="both"/>
-      </w:pPr>
-      <w:r>
-        <w:t xml:space="preserve">GIETZMANN, M.B. and SELBY, M.J.P., 2021. Assessment of innovative software technology: developing an end-user-initiated interface design strategy. </w:t>
-      </w:r>
-      <w:r>
-        <w:rPr>
-          <w:i/>
-          <w:iCs/>
-        </w:rPr>
-        <w:t>Technology Analysis &amp; Strategic Management</w:t>
-      </w:r>
-      <w:r>
-        <w:t>, vol. 6, no. 4, pp. 473–485.</w:t>
-      </w:r>
-    </w:p>
-    <w:p>
-      <w:pPr>
-        <w:jc w:val="both"/>
-      </w:pPr>
-      <w:r>
-        <w:t xml:space="preserve">QUINTAS, P., 2023. A Product-Process Model of Innovation in Software Development. </w:t>
-      </w:r>
-      <w:r>
-        <w:rPr>
-          <w:i/>
-          <w:iCs/>
-        </w:rPr>
-        <w:t>Journal of Information Technology</w:t>
-      </w:r>
-      <w:r>
-        <w:t>, vol. 9, no. 1, pp. 3–17.</w:t>
-      </w:r>
-    </w:p>
-    <w:p>
-      <w:pPr>
-        <w:jc w:val="both"/>
-      </w:pPr>
-      <w:r>
-        <w:t xml:space="preserve">PICHLER, R., 2022. </w:t>
-      </w:r>
-      <w:r>
-        <w:rPr>
-          <w:i/>
-          <w:iCs/>
-        </w:rPr>
-        <w:t>Strategize: Product Strategy and Product Roadmap Practices for the Digital Age</w:t>
-      </w:r>
-      <w:r>
-        <w:t>. Pichler Consulting.</w:t>
-      </w:r>
-    </w:p>
-    <w:p>
-      <w:pPr>
-        <w:jc w:val="both"/>
-      </w:pPr>
-      <w:r>
-        <w:t>TJEMKES, B., VOS, P., and BURGERS, K., 2017. Strategic Alliance Management.</w:t>
-      </w:r>
-    </w:p>
-    <w:p>
-      <w:pPr>
-        <w:jc w:val="both"/>
-      </w:pPr>
-      <w:r>
-        <w:t>Zamir, Z., Sahar, A., &amp; Zafar, F. (201</w:t>
-      </w:r>
-      <w:r>
-        <w:t>9</w:t>
-      </w:r>
-      <w:r>
-        <w:t>). Strategic Alliances ; A Comparative Analysis of Successful Alliances in Large and Medium Scale Enterprises around the World.</w:t>
-      </w:r>
-    </w:p>
-    <w:p>
-      <w:pPr>
-        <w:jc w:val="both"/>
-      </w:pPr>
-      <w:r>
-        <w:t>AMERSHI, S., BEGEL, A., BIRD, C., DELINE, R., GALL, H., KAMAR, E., NAGAPPAN, N., NUSHI, B., and ZIMMERMANN, T., 2019. Software Engineering for Machine Learning: A Case Study. 2019 IEEE/ACM 41st International Conference on Software Engineering: Software Engineering in Practice (ICSE-SEIP).</w:t>
-      </w:r>
-    </w:p>
-    <w:p>
-      <w:r>
-        <w:t xml:space="preserve">REIM, W., ÅSTRÖM, J., and ERIKSSON, O., 2020. Implementation of Artificial Intelligence (AI): A Roadmap for Business Model Innovation. </w:t>
-      </w:r>
-      <w:r>
-        <w:rPr>
-          <w:i/>
-          <w:iCs/>
-        </w:rPr>
-        <w:t>AI</w:t>
-      </w:r>
-      <w:r>
-        <w:t>, vol. 1, no. 2, pp. 180–191.</w:t>
-      </w:r>
-    </w:p>
-    <w:p>
-      <w:r>
-        <w:t xml:space="preserve">VAN DE SANDE, D., VAN GENDEREN, M.E., SMIT, J.M., HUISKENS, J., VISSER, J.J., VEEN, R.E.R., VAN UNEN, E., BA, O.H., GOMMERS, D., and BOMMEL, J. VAN, 2022. Developing, </w:t>
-      </w:r>
-      <w:r>
-        <w:t>implementing,</w:t>
-      </w:r>
-      <w:r>
-        <w:t xml:space="preserve"> and governing artificial intelligence in medicine: a step-by-step approach to prevent an artificial intelligence winter. </w:t>
-      </w:r>
-      <w:r>
-        <w:rPr>
-          <w:i/>
-          <w:iCs/>
-        </w:rPr>
-        <w:t>BMJ Health Care Inform</w:t>
-      </w:r>
-      <w:r>
-        <w:t>, vol. 29, no. 1, p. e100495.</w:t>
-      </w:r>
-    </w:p>
-    <w:p>
-      <w:r>
-        <w:t xml:space="preserve">KÖLMEL, B. and EISENBIEGLER, J., 2001. Impact of Configuration Management. </w:t>
-      </w:r>
-      <w:r>
-        <w:rPr>
-          <w:i/>
-          <w:iCs/>
-        </w:rPr>
-        <w:t>Managing the Change: Software Configuration and Change Management</w:t>
-      </w:r>
-      <w:r>
-        <w:t>, pp. 66–76.</w:t>
-      </w:r>
-    </w:p>
-    <w:p>
-      <w:r>
-        <w:t>Aiello, R., &amp; Sachs, L.R. (20</w:t>
-      </w:r>
-      <w:r>
-        <w:t>2</w:t>
-      </w:r>
-      <w:r>
-        <w:t>0). Configuration Management Best Practices: Practical Methods that Work in the Real World.</w:t>
-      </w:r>
-    </w:p>
-    <w:p>
-      <w:r>
-        <w:lastRenderedPageBreak/>
-        <w:t xml:space="preserve">KITCHEN, P.J. and DALY, F., 2002. Internal communication during change management. </w:t>
-      </w:r>
-      <w:r>
-        <w:rPr>
-          <w:i/>
-          <w:iCs/>
-        </w:rPr>
-        <w:t>Corporate Communications: An International Journal</w:t>
-      </w:r>
-      <w:r>
-        <w:t>, vol. 7, no. 1, pp. 46–53.</w:t>
-      </w:r>
-    </w:p>
-    <w:p>
-      <w:r>
-        <w:t>STRÖH, U. and JAATINEN, M., 20</w:t>
-      </w:r>
-      <w:r>
-        <w:t>22</w:t>
-      </w:r>
-      <w:r>
-        <w:t xml:space="preserve">. New approaches to communication management for transformation and change in organisations. </w:t>
-      </w:r>
-      <w:r>
-        <w:rPr>
-          <w:i/>
-          <w:iCs/>
-        </w:rPr>
-        <w:t>Journal of Communication Management</w:t>
-      </w:r>
-      <w:r>
-        <w:t>, vol. 6, no. 2, pp. 148–165.</w:t>
-      </w:r>
-    </w:p>
+    <w:p/>
     <w:sectPr>
-      <w:headerReference w:type="default" r:id="rId26"/>
-      <w:footerReference w:type="default" r:id="rId27"/>
+      <w:headerReference w:type="default" r:id="rId23"/>
+      <w:footerReference w:type="default" r:id="rId24"/>
       <w:pgSz w:w="12240" w:h="15840"/>
       <w:pgMar w:top="1440" w:right="1440" w:bottom="1440" w:left="1440" w:header="720" w:footer="720" w:gutter="0"/>
       <w:cols w:space="720"/>
@@ -6404,94 +4903,6 @@
 <file path=word/numbering.xml><?xml version="1.0" encoding="utf-8"?>
 <w:numbering xmlns:wpc="http://schemas.microsoft.com/office/word/2010/wordprocessingCanvas" xmlns:cx="http://schemas.microsoft.com/office/drawing/2014/chartex" xmlns:cx1="http://schemas.microsoft.com/office/drawing/2015/9/8/chartex" xmlns:cx2="http://schemas.microsoft.com/office/drawing/2015/10/21/chartex" xmlns:cx3="http://schemas.microsoft.com/office/drawing/2016/5/9/chartex" xmlns:cx4="http://schemas.microsoft.com/office/drawing/2016/5/10/chartex" xmlns:cx5="http://schemas.microsoft.com/office/drawing/2016/5/11/chartex" xmlns:cx6="http://schemas.microsoft.com/office/drawing/2016/5/12/chartex" xmlns:cx7="http://schemas.microsoft.com/office/drawing/2016/5/13/chartex" xmlns:cx8="http://schemas.microsoft.com/office/drawing/2016/5/14/chartex" xmlns:mc="http://schemas.openxmlformats.org/markup-compatibility/2006" xmlns:aink="http://schemas.microsoft.com/office/drawing/2016/ink" xmlns:am3d="http://schemas.microsoft.com/office/drawing/2017/model3d" xmlns:o="urn:schemas-microsoft-com:office:office" xmlns:oel="http://schemas.microsoft.com/office/2019/extlst" xmlns:r="http://schemas.openxmlformats.org/officeDocument/2006/relationships" xmlns:m="http://schemas.openxmlformats.org/officeDocument/2006/math" xmlns:v="urn:schemas-microsoft-com:vml" xmlns:wp14="http://schemas.microsoft.com/office/word/2010/wordprocessingDrawing" xmlns:wp="http://schemas.openxmlformats.org/drawingml/2006/wordprocessingDrawing" xmlns:w10="urn:schemas-microsoft-com:office:word" xmlns:w="http://schemas.openxmlformats.org/wordprocessingml/2006/main" xmlns:w14="http://schemas.microsoft.com/office/word/2010/wordml" xmlns:w15="http://schemas.microsoft.com/office/word/2012/wordml" xmlns:w16cex="http://schemas.microsoft.com/office/word/2018/wordml/cex" xmlns:w16cid="http://schemas.microsoft.com/office/word/2016/wordml/cid" xmlns:w16="http://schemas.microsoft.com/office/word/2018/wordml" xmlns:w16sdtdh="http://schemas.microsoft.com/office/word/2020/wordml/sdtdatahash" xmlns:w16se="http://schemas.microsoft.com/office/word/2015/wordml/symex" xmlns:wpg="http://schemas.microsoft.com/office/word/2010/wordprocessingGroup" xmlns:wpi="http://schemas.microsoft.com/office/word/2010/wordprocessingInk" xmlns:wne="http://schemas.microsoft.com/office/word/2006/wordml" xmlns:wps="http://schemas.microsoft.com/office/word/2010/wordprocessingShape" mc:Ignorable="w14 w15 w16se w16cid w16 w16cex w16sdtdh wp14">
   <w:abstractNum w:abstractNumId="0" w15:restartNumberingAfterBreak="0">
-    <w:multiLevelType w:val="hybridMultilevel"/>
-    <w:tmpl w:val="B4B618B2"/>
-    <w:lvl w:ilvl="0" w:tplc="0409000F">
-      <w:start w:val="1"/>
-      <w:numFmt w:val="decimal"/>
-      <w:lvlText w:val="%1."/>
-      <w:lvlJc w:val="left"/>
-      <w:pPr>
-        <w:ind w:left="720" w:hanging="360"/>
-      </w:pPr>
-      <w:rPr>
-        <w:rFonts w:hint="default"/>
-      </w:rPr>
-    </w:lvl>
-    <w:lvl w:ilvl="1" w:tplc="04090019" w:tentative="1">
-      <w:start w:val="1"/>
-      <w:numFmt w:val="lowerLetter"/>
-      <w:lvlText w:val="%2."/>
-      <w:lvlJc w:val="left"/>
-      <w:pPr>
-        <w:ind w:left="1440" w:hanging="360"/>
-      </w:pPr>
-    </w:lvl>
-    <w:lvl w:ilvl="2" w:tplc="0409001B" w:tentative="1">
-      <w:start w:val="1"/>
-      <w:numFmt w:val="lowerRoman"/>
-      <w:lvlText w:val="%3."/>
-      <w:lvlJc w:val="right"/>
-      <w:pPr>
-        <w:ind w:left="2160" w:hanging="180"/>
-      </w:pPr>
-    </w:lvl>
-    <w:lvl w:ilvl="3" w:tplc="0409000F" w:tentative="1">
-      <w:start w:val="1"/>
-      <w:numFmt w:val="decimal"/>
-      <w:lvlText w:val="%4."/>
-      <w:lvlJc w:val="left"/>
-      <w:pPr>
-        <w:ind w:left="2880" w:hanging="360"/>
-      </w:pPr>
-    </w:lvl>
-    <w:lvl w:ilvl="4" w:tplc="04090019" w:tentative="1">
-      <w:start w:val="1"/>
-      <w:numFmt w:val="lowerLetter"/>
-      <w:lvlText w:val="%5."/>
-      <w:lvlJc w:val="left"/>
-      <w:pPr>
-        <w:ind w:left="3600" w:hanging="360"/>
-      </w:pPr>
-    </w:lvl>
-    <w:lvl w:ilvl="5" w:tplc="0409001B" w:tentative="1">
-      <w:start w:val="1"/>
-      <w:numFmt w:val="lowerRoman"/>
-      <w:lvlText w:val="%6."/>
-      <w:lvlJc w:val="right"/>
-      <w:pPr>
-        <w:ind w:left="4320" w:hanging="180"/>
-      </w:pPr>
-    </w:lvl>
-    <w:lvl w:ilvl="6" w:tplc="0409000F" w:tentative="1">
-      <w:start w:val="1"/>
-      <w:numFmt w:val="decimal"/>
-      <w:lvlText w:val="%7."/>
-      <w:lvlJc w:val="left"/>
-      <w:pPr>
-        <w:ind w:left="5040" w:hanging="360"/>
-      </w:pPr>
-    </w:lvl>
-    <w:lvl w:ilvl="7" w:tplc="04090019" w:tentative="1">
-      <w:start w:val="1"/>
-      <w:numFmt w:val="lowerLetter"/>
-      <w:lvlText w:val="%8."/>
-      <w:lvlJc w:val="left"/>
-      <w:pPr>
-        <w:ind w:left="5760" w:hanging="360"/>
-      </w:pPr>
-    </w:lvl>
-    <w:lvl w:ilvl="8" w:tplc="0409001B" w:tentative="1">
-      <w:start w:val="1"/>
-      <w:numFmt w:val="lowerRoman"/>
-      <w:lvlText w:val="%9."/>
-      <w:lvlJc w:val="right"/>
-      <w:pPr>
-        <w:ind w:left="6480" w:hanging="180"/>
-      </w:pPr>
-    </w:lvl>
-  </w:abstractNum>
-  <w:abstractNum w:abstractNumId="1" w15:restartNumberingAfterBreak="0">
     <w:nsid w:val="00000001"/>
     <w:multiLevelType w:val="hybridMultilevel"/>
     <w:tmpl w:val="22021FF8"/>
@@ -6577,7 +4988,7 @@
       </w:pPr>
     </w:lvl>
   </w:abstractNum>
-  <w:abstractNum w:abstractNumId="2" w15:restartNumberingAfterBreak="0">
+  <w:abstractNum w:abstractNumId="1" w15:restartNumberingAfterBreak="0">
     <w:nsid w:val="00000002"/>
     <w:multiLevelType w:val="hybridMultilevel"/>
     <w:tmpl w:val="0610E38A"/>
@@ -6666,7 +5077,7 @@
       </w:pPr>
     </w:lvl>
   </w:abstractNum>
-  <w:abstractNum w:abstractNumId="3" w15:restartNumberingAfterBreak="0">
+  <w:abstractNum w:abstractNumId="2" w15:restartNumberingAfterBreak="0">
     <w:nsid w:val="00000003"/>
     <w:multiLevelType w:val="hybridMultilevel"/>
     <w:tmpl w:val="9AB83594"/>
@@ -6779,7 +5190,7 @@
       </w:rPr>
     </w:lvl>
   </w:abstractNum>
-  <w:abstractNum w:abstractNumId="4" w15:restartNumberingAfterBreak="0">
+  <w:abstractNum w:abstractNumId="3" w15:restartNumberingAfterBreak="0">
     <w:nsid w:val="00000004"/>
     <w:multiLevelType w:val="multilevel"/>
     <w:tmpl w:val="384C296C"/>
@@ -6895,7 +5306,7 @@
       </w:pPr>
     </w:lvl>
   </w:abstractNum>
-  <w:abstractNum w:abstractNumId="5" w15:restartNumberingAfterBreak="0">
+  <w:abstractNum w:abstractNumId="4" w15:restartNumberingAfterBreak="0">
     <w:nsid w:val="00000005"/>
     <w:multiLevelType w:val="hybridMultilevel"/>
     <w:tmpl w:val="A5FC3F02"/>
@@ -7008,7 +5419,7 @@
       </w:rPr>
     </w:lvl>
   </w:abstractNum>
-  <w:abstractNum w:abstractNumId="6" w15:restartNumberingAfterBreak="0">
+  <w:abstractNum w:abstractNumId="5" w15:restartNumberingAfterBreak="0">
     <w:nsid w:val="00000006"/>
     <w:multiLevelType w:val="hybridMultilevel"/>
     <w:tmpl w:val="536240AA"/>
@@ -7121,7 +5532,7 @@
       </w:rPr>
     </w:lvl>
   </w:abstractNum>
-  <w:abstractNum w:abstractNumId="7" w15:restartNumberingAfterBreak="0">
+  <w:abstractNum w:abstractNumId="6" w15:restartNumberingAfterBreak="0">
     <w:nsid w:val="00000007"/>
     <w:multiLevelType w:val="hybridMultilevel"/>
     <w:tmpl w:val="CEBA537A"/>
@@ -7207,7 +5618,7 @@
       </w:pPr>
     </w:lvl>
   </w:abstractNum>
-  <w:abstractNum w:abstractNumId="8" w15:restartNumberingAfterBreak="0">
+  <w:abstractNum w:abstractNumId="7" w15:restartNumberingAfterBreak="0">
     <w:nsid w:val="00000008"/>
     <w:multiLevelType w:val="multilevel"/>
     <w:tmpl w:val="418033AA"/>
@@ -7320,7 +5731,7 @@
       </w:pPr>
     </w:lvl>
   </w:abstractNum>
-  <w:abstractNum w:abstractNumId="9" w15:restartNumberingAfterBreak="0">
+  <w:abstractNum w:abstractNumId="8" w15:restartNumberingAfterBreak="0">
     <w:nsid w:val="00000009"/>
     <w:multiLevelType w:val="hybridMultilevel"/>
     <w:tmpl w:val="7E388E72"/>
@@ -7409,35 +5820,124 @@
       </w:pPr>
     </w:lvl>
   </w:abstractNum>
+  <w:abstractNum w:abstractNumId="9" w15:restartNumberingAfterBreak="0">
+    <w:nsid w:val="7F372B68"/>
+    <w:multiLevelType w:val="hybridMultilevel"/>
+    <w:tmpl w:val="B4B618B2"/>
+    <w:lvl w:ilvl="0" w:tplc="0409000F">
+      <w:start w:val="1"/>
+      <w:numFmt w:val="decimal"/>
+      <w:lvlText w:val="%1."/>
+      <w:lvlJc w:val="left"/>
+      <w:pPr>
+        <w:ind w:left="720" w:hanging="360"/>
+      </w:pPr>
+      <w:rPr>
+        <w:rFonts w:hint="default"/>
+      </w:rPr>
+    </w:lvl>
+    <w:lvl w:ilvl="1" w:tplc="04090019" w:tentative="1">
+      <w:start w:val="1"/>
+      <w:numFmt w:val="lowerLetter"/>
+      <w:lvlText w:val="%2."/>
+      <w:lvlJc w:val="left"/>
+      <w:pPr>
+        <w:ind w:left="1440" w:hanging="360"/>
+      </w:pPr>
+    </w:lvl>
+    <w:lvl w:ilvl="2" w:tplc="0409001B" w:tentative="1">
+      <w:start w:val="1"/>
+      <w:numFmt w:val="lowerRoman"/>
+      <w:lvlText w:val="%3."/>
+      <w:lvlJc w:val="right"/>
+      <w:pPr>
+        <w:ind w:left="2160" w:hanging="180"/>
+      </w:pPr>
+    </w:lvl>
+    <w:lvl w:ilvl="3" w:tplc="0409000F" w:tentative="1">
+      <w:start w:val="1"/>
+      <w:numFmt w:val="decimal"/>
+      <w:lvlText w:val="%4."/>
+      <w:lvlJc w:val="left"/>
+      <w:pPr>
+        <w:ind w:left="2880" w:hanging="360"/>
+      </w:pPr>
+    </w:lvl>
+    <w:lvl w:ilvl="4" w:tplc="04090019" w:tentative="1">
+      <w:start w:val="1"/>
+      <w:numFmt w:val="lowerLetter"/>
+      <w:lvlText w:val="%5."/>
+      <w:lvlJc w:val="left"/>
+      <w:pPr>
+        <w:ind w:left="3600" w:hanging="360"/>
+      </w:pPr>
+    </w:lvl>
+    <w:lvl w:ilvl="5" w:tplc="0409001B" w:tentative="1">
+      <w:start w:val="1"/>
+      <w:numFmt w:val="lowerRoman"/>
+      <w:lvlText w:val="%6."/>
+      <w:lvlJc w:val="right"/>
+      <w:pPr>
+        <w:ind w:left="4320" w:hanging="180"/>
+      </w:pPr>
+    </w:lvl>
+    <w:lvl w:ilvl="6" w:tplc="0409000F" w:tentative="1">
+      <w:start w:val="1"/>
+      <w:numFmt w:val="decimal"/>
+      <w:lvlText w:val="%7."/>
+      <w:lvlJc w:val="left"/>
+      <w:pPr>
+        <w:ind w:left="5040" w:hanging="360"/>
+      </w:pPr>
+    </w:lvl>
+    <w:lvl w:ilvl="7" w:tplc="04090019" w:tentative="1">
+      <w:start w:val="1"/>
+      <w:numFmt w:val="lowerLetter"/>
+      <w:lvlText w:val="%8."/>
+      <w:lvlJc w:val="left"/>
+      <w:pPr>
+        <w:ind w:left="5760" w:hanging="360"/>
+      </w:pPr>
+    </w:lvl>
+    <w:lvl w:ilvl="8" w:tplc="0409001B" w:tentative="1">
+      <w:start w:val="1"/>
+      <w:numFmt w:val="lowerRoman"/>
+      <w:lvlText w:val="%9."/>
+      <w:lvlJc w:val="right"/>
+      <w:pPr>
+        <w:ind w:left="6480" w:hanging="180"/>
+      </w:pPr>
+    </w:lvl>
+  </w:abstractNum>
   <w:num w:numId="1" w16cid:durableId="124541721">
+    <w:abstractNumId w:val="5"/>
+  </w:num>
+  <w:num w:numId="2" w16cid:durableId="1308903249">
+    <w:abstractNumId w:val="2"/>
+  </w:num>
+  <w:num w:numId="3" w16cid:durableId="1114981273">
+    <w:abstractNumId w:val="1"/>
+  </w:num>
+  <w:num w:numId="4" w16cid:durableId="1905868285">
+    <w:abstractNumId w:val="4"/>
+  </w:num>
+  <w:num w:numId="5" w16cid:durableId="1796094566">
+    <w:abstractNumId w:val="9"/>
+  </w:num>
+  <w:num w:numId="6" w16cid:durableId="661156379">
+    <w:abstractNumId w:val="8"/>
+  </w:num>
+  <w:num w:numId="7" w16cid:durableId="875511018">
+    <w:abstractNumId w:val="7"/>
+  </w:num>
+  <w:num w:numId="8" w16cid:durableId="1916279006">
+    <w:abstractNumId w:val="3"/>
+  </w:num>
+  <w:num w:numId="9" w16cid:durableId="341976332">
     <w:abstractNumId w:val="6"/>
   </w:num>
-  <w:num w:numId="2" w16cid:durableId="1308903249">
-    <w:abstractNumId w:val="3"/>
-  </w:num>
-  <w:num w:numId="3" w16cid:durableId="1114981273">
-    <w:abstractNumId w:val="2"/>
-  </w:num>
-  <w:num w:numId="4" w16cid:durableId="1905868285">
-    <w:abstractNumId w:val="5"/>
-  </w:num>
-  <w:num w:numId="5" w16cid:durableId="1796094566">
+  <w:num w:numId="10" w16cid:durableId="1292858515">
     <w:abstractNumId w:val="0"/>
-  </w:num>
-  <w:num w:numId="6" w16cid:durableId="661156379">
-    <w:abstractNumId w:val="9"/>
-  </w:num>
-  <w:num w:numId="7" w16cid:durableId="875511018">
-    <w:abstractNumId w:val="8"/>
-  </w:num>
-  <w:num w:numId="8" w16cid:durableId="1916279006">
-    <w:abstractNumId w:val="4"/>
-  </w:num>
-  <w:num w:numId="9" w16cid:durableId="341976332">
-    <w:abstractNumId w:val="7"/>
-  </w:num>
-  <w:num w:numId="10" w16cid:durableId="1292858515">
-    <w:abstractNumId w:val="1"/>
   </w:num>
 </w:numbering>
 </file>
@@ -8036,6 +6536,7 @@
   <w:style w:type="character" w:default="1" w:styleId="DefaultParagraphFont">
     <w:name w:val="Default Paragraph Font"/>
     <w:uiPriority w:val="1"/>
+    <w:semiHidden/>
     <w:unhideWhenUsed/>
   </w:style>
   <w:style w:type="table" w:default="1" w:styleId="TableNormal">
@@ -8959,6 +7460,70 @@
 </file>
 
 <file path=customXml/itemProps10.xml><?xml version="1.0" encoding="utf-8"?>
+<ds:datastoreItem xmlns:ds="http://schemas.openxmlformats.org/officeDocument/2006/customXml" ds:itemID="{86CD73DA-FDC3-4568-87FB-3DE89E8E92CB}">
+  <ds:schemaRefs>
+    <ds:schemaRef ds:uri="http://www.wps.cn/android/officeDocument/2013/mofficeCustomData"/>
+  </ds:schemaRefs>
+</ds:datastoreItem>
+</file>
+
+<file path=customXml/itemProps11.xml><?xml version="1.0" encoding="utf-8"?>
+<ds:datastoreItem xmlns:ds="http://schemas.openxmlformats.org/officeDocument/2006/customXml" ds:itemID="{FA6A04E0-BC34-457C-948B-A1D6AB2F5678}">
+  <ds:schemaRefs>
+    <ds:schemaRef ds:uri="http://www.wps.cn/android/officeDocument/2013/mofficeCustomData"/>
+  </ds:schemaRefs>
+</ds:datastoreItem>
+</file>
+
+<file path=customXml/itemProps12.xml><?xml version="1.0" encoding="utf-8"?>
+<ds:datastoreItem xmlns:ds="http://schemas.openxmlformats.org/officeDocument/2006/customXml" ds:itemID="{E53B6EE5-A7F8-4B00-B764-B21D2BE7010D}">
+  <ds:schemaRefs>
+    <ds:schemaRef ds:uri="http://www.wps.cn/android/officeDocument/2013/mofficeCustomData"/>
+  </ds:schemaRefs>
+</ds:datastoreItem>
+</file>
+
+<file path=customXml/itemProps13.xml><?xml version="1.0" encoding="utf-8"?>
+<ds:datastoreItem xmlns:ds="http://schemas.openxmlformats.org/officeDocument/2006/customXml" ds:itemID="{C9B885E8-007B-4068-A588-9171E879AFDC}">
+  <ds:schemaRefs>
+    <ds:schemaRef ds:uri="http://www.wps.cn/android/officeDocument/2013/mofficeCustomData"/>
+  </ds:schemaRefs>
+</ds:datastoreItem>
+</file>
+
+<file path=customXml/itemProps14.xml><?xml version="1.0" encoding="utf-8"?>
+<ds:datastoreItem xmlns:ds="http://schemas.openxmlformats.org/officeDocument/2006/customXml" ds:itemID="{35DCCDF5-4DA8-47CF-A165-D397229F0083}">
+  <ds:schemaRefs>
+    <ds:schemaRef ds:uri="http://www.wps.cn/android/officeDocument/2013/mofficeCustomData"/>
+  </ds:schemaRefs>
+</ds:datastoreItem>
+</file>
+
+<file path=customXml/itemProps15.xml><?xml version="1.0" encoding="utf-8"?>
+<ds:datastoreItem xmlns:ds="http://schemas.openxmlformats.org/officeDocument/2006/customXml" ds:itemID="{9E59D3F6-CC43-4740-90B2-9B4FB1A2FD53}">
+  <ds:schemaRefs>
+    <ds:schemaRef ds:uri="http://www.wps.cn/android/officeDocument/2013/mofficeCustomData"/>
+  </ds:schemaRefs>
+</ds:datastoreItem>
+</file>
+
+<file path=customXml/itemProps2.xml><?xml version="1.0" encoding="utf-8"?>
+<ds:datastoreItem xmlns:ds="http://schemas.openxmlformats.org/officeDocument/2006/customXml" ds:itemID="{60EBE373-1CE6-4F03-87EB-99ED0D4E78DB}">
+  <ds:schemaRefs>
+    <ds:schemaRef ds:uri="http://www.wps.cn/android/officeDocument/2013/mofficeCustomData"/>
+  </ds:schemaRefs>
+</ds:datastoreItem>
+</file>
+
+<file path=customXml/itemProps3.xml><?xml version="1.0" encoding="utf-8"?>
+<ds:datastoreItem xmlns:ds="http://schemas.openxmlformats.org/officeDocument/2006/customXml" ds:itemID="{B95E5308-58B6-4C2D-A1B9-B9FCE1460647}">
+  <ds:schemaRefs>
+    <ds:schemaRef ds:uri="http://www.wps.cn/android/officeDocument/2013/mofficeCustomData"/>
+  </ds:schemaRefs>
+</ds:datastoreItem>
+</file>
+
+<file path=customXml/itemProps4.xml><?xml version="1.0" encoding="utf-8"?>
 <ds:datastoreItem xmlns:ds="http://schemas.openxmlformats.org/officeDocument/2006/customXml" ds:itemID="{D654CE0F-7777-4402-A559-862779E715DE}">
   <ds:schemaRefs>
     <ds:schemaRef ds:uri="http://www.wps.cn/android/officeDocument/2013/mofficeCustomData"/>
@@ -8966,15 +7531,31 @@
 </ds:datastoreItem>
 </file>
 
-<file path=customXml/itemProps11.xml><?xml version="1.0" encoding="utf-8"?>
-<ds:datastoreItem xmlns:ds="http://schemas.openxmlformats.org/officeDocument/2006/customXml" ds:itemID="{B95E5308-58B6-4C2D-A1B9-B9FCE1460647}">
+<file path=customXml/itemProps5.xml><?xml version="1.0" encoding="utf-8"?>
+<ds:datastoreItem xmlns:ds="http://schemas.openxmlformats.org/officeDocument/2006/customXml" ds:itemID="{5882581E-DDA5-4C8E-A810-158AA3B75628}">
   <ds:schemaRefs>
     <ds:schemaRef ds:uri="http://www.wps.cn/android/officeDocument/2013/mofficeCustomData"/>
   </ds:schemaRefs>
 </ds:datastoreItem>
 </file>
 
-<file path=customXml/itemProps12.xml><?xml version="1.0" encoding="utf-8"?>
+<file path=customXml/itemProps6.xml><?xml version="1.0" encoding="utf-8"?>
+<ds:datastoreItem xmlns:ds="http://schemas.openxmlformats.org/officeDocument/2006/customXml" ds:itemID="{2F97A42F-FF3C-401B-9D47-046C6DA157CB}">
+  <ds:schemaRefs>
+    <ds:schemaRef ds:uri="http://www.wps.cn/android/officeDocument/2013/mofficeCustomData"/>
+  </ds:schemaRefs>
+</ds:datastoreItem>
+</file>
+
+<file path=customXml/itemProps7.xml><?xml version="1.0" encoding="utf-8"?>
+<ds:datastoreItem xmlns:ds="http://schemas.openxmlformats.org/officeDocument/2006/customXml" ds:itemID="{E0AF3C4C-8B1E-4751-A42A-A8EC501BE4DB}">
+  <ds:schemaRefs>
+    <ds:schemaRef ds:uri="http://www.wps.cn/android/officeDocument/2013/mofficeCustomData"/>
+  </ds:schemaRefs>
+</ds:datastoreItem>
+</file>
+
+<file path=customXml/itemProps8.xml><?xml version="1.0" encoding="utf-8"?>
 <ds:datastoreItem xmlns:ds="http://schemas.openxmlformats.org/officeDocument/2006/customXml" ds:itemID="{17C4E192-2942-4163-B29D-18D69C420F7F}">
   <ds:schemaRefs>
     <ds:schemaRef ds:uri="http://www.wps.cn/android/officeDocument/2013/mofficeCustomData"/>
@@ -8982,90 +7563,10 @@
 </ds:datastoreItem>
 </file>
 
-<file path=customXml/itemProps13.xml><?xml version="1.0" encoding="utf-8"?>
-<ds:datastoreItem xmlns:ds="http://schemas.openxmlformats.org/officeDocument/2006/customXml" ds:itemID="{5882581E-DDA5-4C8E-A810-158AA3B75628}">
-  <ds:schemaRefs>
-    <ds:schemaRef ds:uri="http://www.wps.cn/android/officeDocument/2013/mofficeCustomData"/>
-  </ds:schemaRefs>
-</ds:datastoreItem>
-</file>
-
-<file path=customXml/itemProps14.xml><?xml version="1.0" encoding="utf-8"?>
-<ds:datastoreItem xmlns:ds="http://schemas.openxmlformats.org/officeDocument/2006/customXml" ds:itemID="{C9B885E8-007B-4068-A588-9171E879AFDC}">
-  <ds:schemaRefs>
-    <ds:schemaRef ds:uri="http://www.wps.cn/android/officeDocument/2013/mofficeCustomData"/>
-  </ds:schemaRefs>
-</ds:datastoreItem>
-</file>
-
-<file path=customXml/itemProps15.xml><?xml version="1.0" encoding="utf-8"?>
+<file path=customXml/itemProps9.xml><?xml version="1.0" encoding="utf-8"?>
 <ds:datastoreItem xmlns:ds="http://schemas.openxmlformats.org/officeDocument/2006/customXml" ds:itemID="{F8AEC0D6-80C7-4FC2-9CFF-273BA322DC29}">
   <ds:schemaRefs>
     <ds:schemaRef ds:uri="http://www.wps.cn/android/officeDocument/2013/mofficeCustomData"/>
   </ds:schemaRefs>
 </ds:datastoreItem>
-</file>
-
-<file path=customXml/itemProps2.xml><?xml version="1.0" encoding="utf-8"?>
-<ds:datastoreItem xmlns:ds="http://schemas.openxmlformats.org/officeDocument/2006/customXml" ds:itemID="{2F97A42F-FF3C-401B-9D47-046C6DA157CB}">
-  <ds:schemaRefs>
-    <ds:schemaRef ds:uri="http://www.wps.cn/android/officeDocument/2013/mofficeCustomData"/>
-  </ds:schemaRefs>
-</ds:datastoreItem>
-</file>
-
-<file path=customXml/itemProps3.xml><?xml version="1.0" encoding="utf-8"?>
-<ds:datastoreItem xmlns:ds="http://schemas.openxmlformats.org/officeDocument/2006/customXml" ds:itemID="{E0AF3C4C-8B1E-4751-A42A-A8EC501BE4DB}">
-  <ds:schemaRefs>
-    <ds:schemaRef ds:uri="http://www.wps.cn/android/officeDocument/2013/mofficeCustomData"/>
-  </ds:schemaRefs>
-</ds:datastoreItem>
-</file>
-
-<file path=customXml/itemProps4.xml><?xml version="1.0" encoding="utf-8"?>
-<ds:datastoreItem xmlns:ds="http://schemas.openxmlformats.org/officeDocument/2006/customXml" ds:itemID="{86CD73DA-FDC3-4568-87FB-3DE89E8E92CB}">
-  <ds:schemaRefs>
-    <ds:schemaRef ds:uri="http://www.wps.cn/android/officeDocument/2013/mofficeCustomData"/>
-  </ds:schemaRefs>
-</ds:datastoreItem>
-</file>
-
-<file path=customXml/itemProps5.xml><?xml version="1.0" encoding="utf-8"?>
-<ds:datastoreItem xmlns:ds="http://schemas.openxmlformats.org/officeDocument/2006/customXml" ds:itemID="{9E59D3F6-CC43-4740-90B2-9B4FB1A2FD53}">
-  <ds:schemaRefs>
-    <ds:schemaRef ds:uri="http://www.wps.cn/android/officeDocument/2013/mofficeCustomData"/>
-  </ds:schemaRefs>
-</ds:datastoreItem>
-</file>
-
-<file path=customXml/itemProps6.xml><?xml version="1.0" encoding="utf-8"?>
-<ds:datastoreItem xmlns:ds="http://schemas.openxmlformats.org/officeDocument/2006/customXml" ds:itemID="{FA6A04E0-BC34-457C-948B-A1D6AB2F5678}">
-  <ds:schemaRefs>
-    <ds:schemaRef ds:uri="http://www.wps.cn/android/officeDocument/2013/mofficeCustomData"/>
-  </ds:schemaRefs>
-</ds:datastoreItem>
-</file>
-
-<file path=customXml/itemProps7.xml><?xml version="1.0" encoding="utf-8"?>
-<ds:datastoreItem xmlns:ds="http://schemas.openxmlformats.org/officeDocument/2006/customXml" ds:itemID="{E53B6EE5-A7F8-4B00-B764-B21D2BE7010D}">
-  <ds:schemaRefs>
-    <ds:schemaRef ds:uri="http://www.wps.cn/android/officeDocument/2013/mofficeCustomData"/>
-  </ds:schemaRefs>
-</ds:datastoreItem>
-</file>
-
-<file path=customXml/itemProps8.xml><?xml version="1.0" encoding="utf-8"?>
-<ds:datastoreItem xmlns:ds="http://schemas.openxmlformats.org/officeDocument/2006/customXml" ds:itemID="{35DCCDF5-4DA8-47CF-A165-D397229F0083}">
-  <ds:schemaRefs>
-    <ds:schemaRef ds:uri="http://www.wps.cn/android/officeDocument/2013/mofficeCustomData"/>
-  </ds:schemaRefs>
-</ds:datastoreItem>
-</file>
-
-<file path=customXml/itemProps9.xml><?xml version="1.0" encoding="utf-8"?>
-<ds:datastoreItem xmlns:ds="http://schemas.openxmlformats.org/officeDocument/2006/customXml" ds:itemID="{60EBE373-1CE6-4F03-87EB-99ED0D4E78DB}">
-  <ds:schemaRefs>
-    <ds:schemaRef ds:uri="http://www.wps.cn/android/officeDocument/2013/mofficeCustomData"/>
-  </ds:schemaRefs>
-</ds:datastoreItem>
 </file>
</xml_diff>